<commit_message>
Project classification table revised
remove obsolete template names.
</commit_message>
<xml_diff>
--- a/Project Management/GDLN_TAILOR.docx
+++ b/Project Management/GDLN_TAILOR.docx
@@ -1,6 +1,6 @@
 
 <file path=word/document.xml><?xml version="1.0" encoding="utf-8"?>
-<w:document xmlns:ve="http://schemas.openxmlformats.org/markup-compatibility/2006" xmlns:o="urn:schemas-microsoft-com:office:office" xmlns:r="http://schemas.openxmlformats.org/officeDocument/2006/relationships" xmlns:m="http://schemas.openxmlformats.org/officeDocument/2006/math" xmlns:v="urn:schemas-microsoft-com:vml" xmlns:wp="http://schemas.openxmlformats.org/drawingml/2006/wordprocessingDrawing" xmlns:w10="urn:schemas-microsoft-com:office:word" xmlns:w="http://schemas.openxmlformats.org/wordprocessingml/2006/main" xmlns:wne="http://schemas.microsoft.com/office/word/2006/wordml">
+<w:document xmlns:wpc="http://schemas.microsoft.com/office/word/2010/wordprocessingCanvas" xmlns:mc="http://schemas.openxmlformats.org/markup-compatibility/2006" xmlns:o="urn:schemas-microsoft-com:office:office" xmlns:r="http://schemas.openxmlformats.org/officeDocument/2006/relationships" xmlns:m="http://schemas.openxmlformats.org/officeDocument/2006/math" xmlns:v="urn:schemas-microsoft-com:vml" xmlns:wp14="http://schemas.microsoft.com/office/word/2010/wordprocessingDrawing" xmlns:wp="http://schemas.openxmlformats.org/drawingml/2006/wordprocessingDrawing" xmlns:w10="urn:schemas-microsoft-com:office:word" xmlns:w="http://schemas.openxmlformats.org/wordprocessingml/2006/main" xmlns:w14="http://schemas.microsoft.com/office/word/2010/wordml" xmlns:wpg="http://schemas.microsoft.com/office/word/2010/wordprocessingGroup" xmlns:wpi="http://schemas.microsoft.com/office/word/2010/wordprocessingInk" xmlns:wne="http://schemas.microsoft.com/office/word/2006/wordml" xmlns:wps="http://schemas.microsoft.com/office/word/2010/wordprocessingShape" mc:Ignorable="w14 wp14">
   <w:body>
     <w:p>
       <w:pPr>
@@ -914,21 +914,21 @@
           <w:insideH w:val="single" w:sz="4" w:space="0" w:color="auto"/>
           <w:insideV w:val="single" w:sz="4" w:space="0" w:color="auto"/>
         </w:tblBorders>
-        <w:tblLook w:val="02A0"/>
+        <w:tblLook w:val="02A0" w:firstRow="1" w:lastRow="0" w:firstColumn="1" w:lastColumn="0" w:noHBand="1" w:noVBand="0"/>
       </w:tblPr>
       <w:tblGrid>
-        <w:gridCol w:w="601"/>
-        <w:gridCol w:w="1806"/>
-        <w:gridCol w:w="3011"/>
-        <w:gridCol w:w="4158"/>
+        <w:gridCol w:w="581"/>
+        <w:gridCol w:w="2423"/>
+        <w:gridCol w:w="2840"/>
+        <w:gridCol w:w="3732"/>
       </w:tblGrid>
       <w:tr>
         <w:trPr>
-          <w:cnfStyle w:val="100000000000"/>
+          <w:cnfStyle w:val="100000000000" w:firstRow="1" w:lastRow="0" w:firstColumn="0" w:lastColumn="0" w:oddVBand="0" w:evenVBand="0" w:oddHBand="0" w:evenHBand="0" w:firstRowFirstColumn="0" w:firstRowLastColumn="0" w:lastRowFirstColumn="0" w:lastRowLastColumn="0"/>
         </w:trPr>
         <w:tc>
           <w:tcPr>
-            <w:cnfStyle w:val="001000000000"/>
+            <w:cnfStyle w:val="001000000000" w:firstRow="0" w:lastRow="0" w:firstColumn="1" w:lastColumn="0" w:oddVBand="0" w:evenVBand="0" w:oddHBand="0" w:evenHBand="0" w:firstRowFirstColumn="0" w:firstRowLastColumn="0" w:lastRowFirstColumn="0" w:lastRowLastColumn="0"/>
             <w:tcW w:w="601" w:type="dxa"/>
             <w:tcBorders>
               <w:top w:val="none" w:sz="0" w:space="0" w:color="auto"/>
@@ -945,7 +945,7 @@
         </w:tc>
         <w:tc>
           <w:tcPr>
-            <w:cnfStyle w:val="000010000000"/>
+            <w:cnfStyle w:val="000010000000" w:firstRow="0" w:lastRow="0" w:firstColumn="0" w:lastColumn="0" w:oddVBand="1" w:evenVBand="0" w:oddHBand="0" w:evenHBand="0" w:firstRowFirstColumn="0" w:firstRowLastColumn="0" w:lastRowFirstColumn="0" w:lastRowLastColumn="0"/>
             <w:tcW w:w="1806" w:type="dxa"/>
             <w:tcBorders>
               <w:top w:val="none" w:sz="0" w:space="0" w:color="auto"/>
@@ -972,7 +972,7 @@
           </w:tcPr>
           <w:p>
             <w:pPr>
-              <w:cnfStyle w:val="100000000000"/>
+              <w:cnfStyle w:val="100000000000" w:firstRow="1" w:lastRow="0" w:firstColumn="0" w:lastColumn="0" w:oddVBand="0" w:evenVBand="0" w:oddHBand="0" w:evenHBand="0" w:firstRowFirstColumn="0" w:firstRowLastColumn="0" w:lastRowFirstColumn="0" w:lastRowLastColumn="0"/>
             </w:pPr>
             <w:r>
               <w:t>Definition</w:t>
@@ -981,7 +981,7 @@
         </w:tc>
         <w:tc>
           <w:tcPr>
-            <w:cnfStyle w:val="000010000000"/>
+            <w:cnfStyle w:val="000010000000" w:firstRow="0" w:lastRow="0" w:firstColumn="0" w:lastColumn="0" w:oddVBand="1" w:evenVBand="0" w:oddHBand="0" w:evenHBand="0" w:firstRowFirstColumn="0" w:firstRowLastColumn="0" w:lastRowFirstColumn="0" w:lastRowLastColumn="0"/>
             <w:tcW w:w="4158" w:type="dxa"/>
             <w:tcBorders>
               <w:top w:val="none" w:sz="0" w:space="0" w:color="auto"/>
@@ -1000,7 +1000,7 @@
       <w:tr>
         <w:tc>
           <w:tcPr>
-            <w:cnfStyle w:val="001000000000"/>
+            <w:cnfStyle w:val="001000000000" w:firstRow="0" w:lastRow="0" w:firstColumn="1" w:lastColumn="0" w:oddVBand="0" w:evenVBand="0" w:oddHBand="0" w:evenHBand="0" w:firstRowFirstColumn="0" w:firstRowLastColumn="0" w:lastRowFirstColumn="0" w:lastRowLastColumn="0"/>
             <w:tcW w:w="601" w:type="dxa"/>
           </w:tcPr>
           <w:p>
@@ -1020,13 +1020,20 @@
         </w:tc>
         <w:tc>
           <w:tcPr>
-            <w:cnfStyle w:val="000010000000"/>
+            <w:cnfStyle w:val="000010000000" w:firstRow="0" w:lastRow="0" w:firstColumn="0" w:lastColumn="0" w:oddVBand="1" w:evenVBand="0" w:oddHBand="0" w:evenHBand="0" w:firstRowFirstColumn="0" w:firstRowLastColumn="0" w:lastRowFirstColumn="0" w:lastRowLastColumn="0"/>
             <w:tcW w:w="1806" w:type="dxa"/>
           </w:tcPr>
           <w:p>
-            <w:r>
-              <w:t>Major</w:t>
-            </w:r>
+            <w:ins w:id="2" w:author="Jalaj Mathur" w:date="2022-04-22T16:05:00Z">
+              <w:r>
+                <w:t xml:space="preserve">Innovation Focus </w:t>
+              </w:r>
+            </w:ins>
+            <w:del w:id="3" w:author="Jalaj Mathur" w:date="2022-04-22T16:05:00Z">
+              <w:r>
+                <w:delText>Major</w:delText>
+              </w:r>
+            </w:del>
           </w:p>
         </w:tc>
         <w:tc>
@@ -1035,23 +1042,38 @@
           </w:tcPr>
           <w:p>
             <w:pPr>
-              <w:cnfStyle w:val="000000000000"/>
+              <w:cnfStyle w:val="000000000000" w:firstRow="0" w:lastRow="0" w:firstColumn="0" w:lastColumn="0" w:oddVBand="0" w:evenVBand="0" w:oddHBand="0" w:evenHBand="0" w:firstRowFirstColumn="0" w:firstRowLastColumn="0" w:lastRowFirstColumn="0" w:lastRowLastColumn="0"/>
+              <w:rPr>
+                <w:del w:id="4" w:author="Jalaj Mathur" w:date="2022-04-22T16:05:00Z"/>
+              </w:rPr>
             </w:pPr>
-            <w:r>
-              <w:t xml:space="preserve">Entirely new product </w:t>
-            </w:r>
-            <w:r>
-              <w:t>development</w:t>
-            </w:r>
+            <w:proofErr w:type="spellStart"/>
+            <w:ins w:id="5" w:author="Jalaj Mathur" w:date="2022-04-22T16:06:00Z">
+              <w:r>
+                <w:t>Pro active</w:t>
+              </w:r>
+              <w:proofErr w:type="spellEnd"/>
+              <w:r>
+                <w:t xml:space="preserve"> step change</w:t>
+              </w:r>
+            </w:ins>
+            <w:del w:id="6" w:author="Jalaj Mathur" w:date="2022-04-22T16:05:00Z">
+              <w:r>
+                <w:delText xml:space="preserve">Entirely new product </w:delText>
+              </w:r>
+              <w:r>
+                <w:delText>development</w:delText>
+              </w:r>
+            </w:del>
           </w:p>
           <w:p>
             <w:pPr>
-              <w:cnfStyle w:val="000000000000"/>
+              <w:cnfStyle w:val="000000000000" w:firstRow="0" w:lastRow="0" w:firstColumn="0" w:lastColumn="0" w:oddVBand="0" w:evenVBand="0" w:oddHBand="0" w:evenHBand="0" w:firstRowFirstColumn="0" w:firstRowLastColumn="0" w:lastRowFirstColumn="0" w:lastRowLastColumn="0"/>
             </w:pPr>
           </w:p>
           <w:p>
             <w:pPr>
-              <w:cnfStyle w:val="000000000000"/>
+              <w:cnfStyle w:val="000000000000" w:firstRow="0" w:lastRow="0" w:firstColumn="0" w:lastColumn="0" w:oddVBand="0" w:evenVBand="0" w:oddHBand="0" w:evenHBand="0" w:firstRowFirstColumn="0" w:firstRowLastColumn="0" w:lastRowFirstColumn="0" w:lastRowLastColumn="0"/>
             </w:pPr>
             <w:r>
               <w:t xml:space="preserve"> </w:t>
@@ -1060,13 +1082,25 @@
         </w:tc>
         <w:tc>
           <w:tcPr>
-            <w:cnfStyle w:val="000010000000"/>
+            <w:cnfStyle w:val="000010000000" w:firstRow="0" w:lastRow="0" w:firstColumn="0" w:lastColumn="0" w:oddVBand="1" w:evenVBand="0" w:oddHBand="0" w:evenHBand="0" w:firstRowFirstColumn="0" w:firstRowLastColumn="0" w:lastRowFirstColumn="0" w:lastRowLastColumn="0"/>
             <w:tcW w:w="4158" w:type="dxa"/>
           </w:tcPr>
           <w:p>
-            <w:r>
-              <w:t>A project involving a significant development of technological capabilities and an addition to the company’s product portfolio can be classified as a Major Project.</w:t>
-            </w:r>
+            <w:pPr>
+              <w:rPr>
+                <w:del w:id="7" w:author="Jalaj Mathur" w:date="2022-04-22T16:06:00Z"/>
+              </w:rPr>
+            </w:pPr>
+            <w:ins w:id="8" w:author="Jalaj Mathur" w:date="2022-04-22T16:06:00Z">
+              <w:r>
+                <w:t>Diversification (New Product - New Market)</w:t>
+              </w:r>
+            </w:ins>
+            <w:del w:id="9" w:author="Jalaj Mathur" w:date="2022-04-22T16:06:00Z">
+              <w:r>
+                <w:delText>A project involving a significant development of technological capabilities and an addition to the company’s product portfolio can be classified as a Major Project.</w:delText>
+              </w:r>
+            </w:del>
           </w:p>
           <w:p/>
         </w:tc>
@@ -1074,7 +1108,7 @@
       <w:tr>
         <w:tc>
           <w:tcPr>
-            <w:cnfStyle w:val="001000000000"/>
+            <w:cnfStyle w:val="001000000000" w:firstRow="0" w:lastRow="0" w:firstColumn="1" w:lastColumn="0" w:oddVBand="0" w:evenVBand="0" w:oddHBand="0" w:evenHBand="0" w:firstRowFirstColumn="0" w:firstRowLastColumn="0" w:lastRowFirstColumn="0" w:lastRowLastColumn="0"/>
             <w:tcW w:w="601" w:type="dxa"/>
           </w:tcPr>
           <w:p>
@@ -1094,13 +1128,20 @@
         </w:tc>
         <w:tc>
           <w:tcPr>
-            <w:cnfStyle w:val="000010000000"/>
+            <w:cnfStyle w:val="000010000000" w:firstRow="0" w:lastRow="0" w:firstColumn="0" w:lastColumn="0" w:oddVBand="1" w:evenVBand="0" w:oddHBand="0" w:evenHBand="0" w:firstRowFirstColumn="0" w:firstRowLastColumn="0" w:lastRowFirstColumn="0" w:lastRowLastColumn="0"/>
             <w:tcW w:w="1806" w:type="dxa"/>
           </w:tcPr>
           <w:p>
-            <w:r>
-              <w:t>Minor</w:t>
-            </w:r>
+            <w:ins w:id="10" w:author="Jalaj Mathur" w:date="2022-04-22T16:07:00Z">
+              <w:r>
+                <w:t>Continuous Improvement</w:t>
+              </w:r>
+            </w:ins>
+            <w:del w:id="11" w:author="Jalaj Mathur" w:date="2022-04-22T16:07:00Z">
+              <w:r>
+                <w:delText>Minor</w:delText>
+              </w:r>
+            </w:del>
           </w:p>
         </w:tc>
         <w:tc>
@@ -1109,37 +1150,56 @@
           </w:tcPr>
           <w:p>
             <w:pPr>
-              <w:cnfStyle w:val="000000000000"/>
+              <w:cnfStyle w:val="000000000000" w:firstRow="0" w:lastRow="0" w:firstColumn="0" w:lastColumn="0" w:oddVBand="0" w:evenVBand="0" w:oddHBand="0" w:evenHBand="0" w:firstRowFirstColumn="0" w:firstRowLastColumn="0" w:lastRowFirstColumn="0" w:lastRowLastColumn="0"/>
             </w:pPr>
-            <w:r>
-              <w:t xml:space="preserve">Addition </w:t>
-            </w:r>
-            <w:r>
-              <w:t>to existing features with available information</w:t>
-            </w:r>
+            <w:del w:id="12" w:author="Jalaj Mathur" w:date="2022-04-22T16:08:00Z">
+              <w:r>
+                <w:delText xml:space="preserve">Addition </w:delText>
+              </w:r>
+              <w:r>
+                <w:delText>to existing features with available information</w:delText>
+              </w:r>
+            </w:del>
+            <w:proofErr w:type="spellStart"/>
+            <w:ins w:id="13" w:author="Jalaj Mathur" w:date="2022-04-22T16:08:00Z">
+              <w:r>
+                <w:t>Pro active</w:t>
+              </w:r>
+              <w:proofErr w:type="spellEnd"/>
+              <w:r>
+                <w:t xml:space="preserve"> incremental</w:t>
+              </w:r>
+            </w:ins>
           </w:p>
           <w:p>
             <w:pPr>
-              <w:cnfStyle w:val="000000000000"/>
+              <w:cnfStyle w:val="000000000000" w:firstRow="0" w:lastRow="0" w:firstColumn="0" w:lastColumn="0" w:oddVBand="0" w:evenVBand="0" w:oddHBand="0" w:evenHBand="0" w:firstRowFirstColumn="0" w:firstRowLastColumn="0" w:lastRowFirstColumn="0" w:lastRowLastColumn="0"/>
             </w:pPr>
           </w:p>
         </w:tc>
         <w:tc>
           <w:tcPr>
-            <w:cnfStyle w:val="000010000000"/>
+            <w:cnfStyle w:val="000010000000" w:firstRow="0" w:lastRow="0" w:firstColumn="0" w:lastColumn="0" w:oddVBand="1" w:evenVBand="0" w:oddHBand="0" w:evenHBand="0" w:firstRowFirstColumn="0" w:firstRowLastColumn="0" w:lastRowFirstColumn="0" w:lastRowLastColumn="0"/>
             <w:tcW w:w="4158" w:type="dxa"/>
           </w:tcPr>
           <w:p>
-            <w:r>
-              <w:t>A project involving a significant addition or modification of capabilities to an existing product but not adding significantly to the company’s product portfolio can be classified as a Minor Development Project.</w:t>
-            </w:r>
+            <w:ins w:id="14" w:author="Jalaj Mathur" w:date="2022-04-22T16:07:00Z">
+              <w:r>
+                <w:t>Product Development ( New Product - Existing Market)</w:t>
+              </w:r>
+            </w:ins>
+            <w:del w:id="15" w:author="Jalaj Mathur" w:date="2022-04-22T16:07:00Z">
+              <w:r>
+                <w:delText>A project involving a significant addition or modification of capabilities to an existing product but not adding significantly to the company’s product portfolio can be classified as a Minor Development Project.</w:delText>
+              </w:r>
+            </w:del>
           </w:p>
         </w:tc>
       </w:tr>
       <w:tr>
         <w:tc>
           <w:tcPr>
-            <w:cnfStyle w:val="001000000000"/>
+            <w:cnfStyle w:val="001000000000" w:firstRow="0" w:lastRow="0" w:firstColumn="1" w:lastColumn="0" w:oddVBand="0" w:evenVBand="0" w:oddHBand="0" w:evenHBand="0" w:firstRowFirstColumn="0" w:firstRowLastColumn="0" w:lastRowFirstColumn="0" w:lastRowLastColumn="0"/>
             <w:tcW w:w="601" w:type="dxa"/>
           </w:tcPr>
           <w:p>
@@ -1159,13 +1219,20 @@
         </w:tc>
         <w:tc>
           <w:tcPr>
-            <w:cnfStyle w:val="000010000000"/>
+            <w:cnfStyle w:val="000010000000" w:firstRow="0" w:lastRow="0" w:firstColumn="0" w:lastColumn="0" w:oddVBand="1" w:evenVBand="0" w:oddHBand="0" w:evenHBand="0" w:firstRowFirstColumn="0" w:firstRowLastColumn="0" w:lastRowFirstColumn="0" w:lastRowLastColumn="0"/>
             <w:tcW w:w="1806" w:type="dxa"/>
           </w:tcPr>
           <w:p>
-            <w:r>
-              <w:t>Maintenance</w:t>
-            </w:r>
+            <w:ins w:id="16" w:author="Jalaj Mathur" w:date="2022-04-22T16:09:00Z">
+              <w:r>
+                <w:t>Sustenance</w:t>
+              </w:r>
+            </w:ins>
+            <w:del w:id="17" w:author="Jalaj Mathur" w:date="2022-04-22T16:09:00Z">
+              <w:r>
+                <w:delText>Maintenance</w:delText>
+              </w:r>
+            </w:del>
           </w:p>
         </w:tc>
         <w:tc>
@@ -1174,38 +1241,135 @@
           </w:tcPr>
           <w:p>
             <w:pPr>
-              <w:cnfStyle w:val="000000000000"/>
+              <w:cnfStyle w:val="000000000000" w:firstRow="0" w:lastRow="0" w:firstColumn="0" w:lastColumn="0" w:oddVBand="0" w:evenVBand="0" w:oddHBand="0" w:evenHBand="0" w:firstRowFirstColumn="0" w:firstRowLastColumn="0" w:lastRowFirstColumn="0" w:lastRowLastColumn="0"/>
             </w:pPr>
+            <w:del w:id="18" w:author="Jalaj Mathur" w:date="2022-04-22T16:09:00Z">
+              <w:r>
+                <w:delText xml:space="preserve">Warranty support or </w:delText>
+              </w:r>
+              <w:r>
+                <w:delText>Q</w:delText>
+              </w:r>
+              <w:r>
+                <w:delText>uery resolution.</w:delText>
+              </w:r>
+            </w:del>
+            <w:ins w:id="19" w:author="Jalaj Mathur" w:date="2022-04-22T16:09:00Z">
+              <w:r>
+                <w:t>Reactive increment</w:t>
+              </w:r>
+            </w:ins>
             <w:r>
-              <w:t xml:space="preserve">Warranty support or </w:t>
-            </w:r>
-            <w:r>
-              <w:t>Q</w:t>
-            </w:r>
-            <w:r>
-              <w:t xml:space="preserve">uery resolution. </w:t>
+              <w:t xml:space="preserve"> </w:t>
             </w:r>
           </w:p>
           <w:p>
             <w:pPr>
-              <w:cnfStyle w:val="000000000000"/>
+              <w:cnfStyle w:val="000000000000" w:firstRow="0" w:lastRow="0" w:firstColumn="0" w:lastColumn="0" w:oddVBand="0" w:evenVBand="0" w:oddHBand="0" w:evenHBand="0" w:firstRowFirstColumn="0" w:firstRowLastColumn="0" w:lastRowFirstColumn="0" w:lastRowLastColumn="0"/>
             </w:pPr>
           </w:p>
           <w:p>
             <w:pPr>
-              <w:cnfStyle w:val="000000000000"/>
+              <w:cnfStyle w:val="000000000000" w:firstRow="0" w:lastRow="0" w:firstColumn="0" w:lastColumn="0" w:oddVBand="0" w:evenVBand="0" w:oddHBand="0" w:evenHBand="0" w:firstRowFirstColumn="0" w:firstRowLastColumn="0" w:lastRowFirstColumn="0" w:lastRowLastColumn="0"/>
             </w:pPr>
           </w:p>
         </w:tc>
         <w:tc>
           <w:tcPr>
-            <w:cnfStyle w:val="000010000000"/>
+            <w:cnfStyle w:val="000010000000" w:firstRow="0" w:lastRow="0" w:firstColumn="0" w:lastColumn="0" w:oddVBand="1" w:evenVBand="0" w:oddHBand="0" w:evenHBand="0" w:firstRowFirstColumn="0" w:firstRowLastColumn="0" w:lastRowFirstColumn="0" w:lastRowLastColumn="0"/>
             <w:tcW w:w="4158" w:type="dxa"/>
           </w:tcPr>
           <w:p>
-            <w:r>
-              <w:t>A project involving a modification to a delivered product to either correct faults, or improve performance, or adapt the product to a modified environment is classified as a Maintenance Project.</w:t>
-            </w:r>
+            <w:ins w:id="20" w:author="Jalaj Mathur" w:date="2022-04-22T16:09:00Z">
+              <w:r>
+                <w:t>Market Development ( Existing Product - New Market)</w:t>
+              </w:r>
+            </w:ins>
+            <w:del w:id="21" w:author="Jalaj Mathur" w:date="2022-04-22T16:09:00Z">
+              <w:r>
+                <w:delText>A project involving a modification to a delivered product to either correct faults, or improve performance, or adapt the product to a modified environment is classified as a Maintenance Project.</w:delText>
+              </w:r>
+            </w:del>
+          </w:p>
+        </w:tc>
+      </w:tr>
+      <w:tr>
+        <w:trPr>
+          <w:ins w:id="22" w:author="Jalaj Mathur" w:date="2022-04-22T16:10:00Z"/>
+        </w:trPr>
+        <w:tc>
+          <w:tcPr>
+            <w:cnfStyle w:val="001000000000" w:firstRow="0" w:lastRow="0" w:firstColumn="1" w:lastColumn="0" w:oddVBand="0" w:evenVBand="0" w:oddHBand="0" w:evenHBand="0" w:firstRowFirstColumn="0" w:firstRowLastColumn="0" w:lastRowFirstColumn="0" w:lastRowLastColumn="0"/>
+            <w:tcW w:w="601" w:type="dxa"/>
+          </w:tcPr>
+          <w:p>
+            <w:pPr>
+              <w:pStyle w:val="ListParagraph"/>
+              <w:numPr>
+                <w:ilvl w:val="0"/>
+                <w:numId w:val="9"/>
+              </w:numPr>
+              <w:rPr>
+                <w:ins w:id="23" w:author="Jalaj Mathur" w:date="2022-04-22T16:10:00Z"/>
+                <w:rFonts w:ascii="Times New Roman" w:eastAsia="Times New Roman" w:hAnsi="Times New Roman" w:cs="Times New Roman"/>
+                <w:sz w:val="20"/>
+                <w:szCs w:val="20"/>
+              </w:rPr>
+            </w:pPr>
+          </w:p>
+        </w:tc>
+        <w:tc>
+          <w:tcPr>
+            <w:cnfStyle w:val="000010000000" w:firstRow="0" w:lastRow="0" w:firstColumn="0" w:lastColumn="0" w:oddVBand="1" w:evenVBand="0" w:oddHBand="0" w:evenHBand="0" w:firstRowFirstColumn="0" w:firstRowLastColumn="0" w:lastRowFirstColumn="0" w:lastRowLastColumn="0"/>
+            <w:tcW w:w="1806" w:type="dxa"/>
+          </w:tcPr>
+          <w:p>
+            <w:pPr>
+              <w:rPr>
+                <w:ins w:id="24" w:author="Jalaj Mathur" w:date="2022-04-22T16:10:00Z"/>
+              </w:rPr>
+            </w:pPr>
+            <w:ins w:id="25" w:author="Jalaj Mathur" w:date="2022-04-22T16:10:00Z">
+              <w:r>
+                <w:t>Crisis Recovery</w:t>
+              </w:r>
+            </w:ins>
+          </w:p>
+        </w:tc>
+        <w:tc>
+          <w:tcPr>
+            <w:tcW w:w="3011" w:type="dxa"/>
+          </w:tcPr>
+          <w:p>
+            <w:pPr>
+              <w:cnfStyle w:val="000000000000" w:firstRow="0" w:lastRow="0" w:firstColumn="0" w:lastColumn="0" w:oddVBand="0" w:evenVBand="0" w:oddHBand="0" w:evenHBand="0" w:firstRowFirstColumn="0" w:firstRowLastColumn="0" w:lastRowFirstColumn="0" w:lastRowLastColumn="0"/>
+              <w:rPr>
+                <w:ins w:id="26" w:author="Jalaj Mathur" w:date="2022-04-22T16:10:00Z"/>
+              </w:rPr>
+            </w:pPr>
+            <w:ins w:id="27" w:author="Jalaj Mathur" w:date="2022-04-22T16:10:00Z">
+              <w:r>
+                <w:t>Reactive step change</w:t>
+              </w:r>
+            </w:ins>
+          </w:p>
+        </w:tc>
+        <w:tc>
+          <w:tcPr>
+            <w:cnfStyle w:val="000010000000" w:firstRow="0" w:lastRow="0" w:firstColumn="0" w:lastColumn="0" w:oddVBand="1" w:evenVBand="0" w:oddHBand="0" w:evenHBand="0" w:firstRowFirstColumn="0" w:firstRowLastColumn="0" w:lastRowFirstColumn="0" w:lastRowLastColumn="0"/>
+            <w:tcW w:w="4158" w:type="dxa"/>
+          </w:tcPr>
+          <w:p>
+            <w:pPr>
+              <w:rPr>
+                <w:ins w:id="28" w:author="Jalaj Mathur" w:date="2022-04-22T16:10:00Z"/>
+              </w:rPr>
+            </w:pPr>
+            <w:ins w:id="29" w:author="Jalaj Mathur" w:date="2022-04-22T16:10:00Z">
+              <w:r>
+                <w:t>Market Penetration (Existing Product - Existing Market)</w:t>
+              </w:r>
+            </w:ins>
           </w:p>
         </w:tc>
       </w:tr>
@@ -1214,28 +1378,28 @@
       <w:pPr>
         <w:pStyle w:val="Heading1"/>
       </w:pPr>
-      <w:bookmarkStart w:id="2" w:name="_Toc424313337"/>
+      <w:bookmarkStart w:id="30" w:name="_Toc424313337"/>
       <w:r>
         <w:t>Typical Project Lifecycle</w:t>
       </w:r>
-      <w:bookmarkEnd w:id="2"/>
+      <w:bookmarkEnd w:id="30"/>
     </w:p>
     <w:p/>
     <w:p>
       <w:r>
         <w:rPr>
           <w:noProof/>
-          <w:lang w:val="en-US"/>
+          <w:lang w:val="en-IN" w:eastAsia="en-IN"/>
         </w:rPr>
         <w:drawing>
           <wp:inline distT="0" distB="0" distL="0" distR="0">
             <wp:extent cx="3599078" cy="1828800"/>
-            <wp:effectExtent l="0" t="19050" r="0" b="19050"/>
+            <wp:effectExtent l="0" t="57150" r="0" b="95250"/>
             <wp:docPr id="1" name="Diagram 1"/>
             <wp:cNvGraphicFramePr/>
             <a:graphic xmlns:a="http://schemas.openxmlformats.org/drawingml/2006/main">
               <a:graphicData uri="http://schemas.openxmlformats.org/drawingml/2006/diagram">
-                <dgm:relIds xmlns:dgm="http://schemas.openxmlformats.org/drawingml/2006/diagram" xmlns:r="http://schemas.openxmlformats.org/officeDocument/2006/relationships" r:dm="rId11" r:lo="rId12" r:qs="rId13" r:cs="rId14"/>
+                <dgm:relIds xmlns:dgm="http://schemas.openxmlformats.org/drawingml/2006/diagram" xmlns:r="http://schemas.openxmlformats.org/officeDocument/2006/relationships" r:dm="rId12" r:lo="rId13" r:qs="rId14" r:cs="rId15"/>
               </a:graphicData>
             </a:graphic>
           </wp:inline>
@@ -1246,12 +1410,11 @@
       <w:pPr>
         <w:pStyle w:val="Heading1"/>
       </w:pPr>
-      <w:bookmarkStart w:id="3" w:name="_Toc424313338"/>
-      <w:r>
-        <w:lastRenderedPageBreak/>
+      <w:bookmarkStart w:id="31" w:name="_Toc424313338"/>
+      <w:r>
         <w:t>Guidelines for Tailoring</w:t>
       </w:r>
-      <w:bookmarkEnd w:id="3"/>
+      <w:bookmarkEnd w:id="31"/>
       <w:r>
         <w:t xml:space="preserve"> </w:t>
       </w:r>
@@ -1267,7 +1430,11 @@
         <w:t>design</w:t>
       </w:r>
       <w:r>
-        <w:t>; have different application domains; come in a variety of different sizes and budgets; require different platforms and languages; and serve different customer communities with varying product and process related requirements with respect to documentation and standards. Our organization has the full range of variability among its projects.</w:t>
+        <w:t xml:space="preserve">; have different application domains; come in a variety of different sizes and </w:t>
+      </w:r>
+      <w:r>
+        <w:lastRenderedPageBreak/>
+        <w:t>budgets; require different platforms and languages; and serve different customer communities with varying product and process related requirements with respect to documentation and standards. Our organization has the full range of variability among its projects.</w:t>
       </w:r>
     </w:p>
     <w:p>
@@ -1398,7 +1565,21 @@
         <w:rPr>
           <w:u w:val="single"/>
         </w:rPr>
-        <w:t xml:space="preserve">In all cases, the tailorings shall be permitted only with the consent of the PEG. </w:t>
+        <w:t xml:space="preserve">In all cases, the </w:t>
+      </w:r>
+      <w:proofErr w:type="spellStart"/>
+      <w:r>
+        <w:rPr>
+          <w:u w:val="single"/>
+        </w:rPr>
+        <w:t>tailorings</w:t>
+      </w:r>
+      <w:proofErr w:type="spellEnd"/>
+      <w:r>
+        <w:rPr>
+          <w:u w:val="single"/>
+        </w:rPr>
+        <w:t xml:space="preserve"> shall be permitted only with the consent of the PEG. </w:t>
       </w:r>
     </w:p>
     <w:p/>
@@ -1406,11 +1587,16 @@
       <w:pPr>
         <w:pStyle w:val="Heading2"/>
       </w:pPr>
-      <w:bookmarkStart w:id="4" w:name="_Toc424313339"/>
-      <w:r>
-        <w:t>Tailorings (Projects)</w:t>
-      </w:r>
-      <w:bookmarkEnd w:id="4"/>
+      <w:bookmarkStart w:id="32" w:name="_Toc424313339"/>
+      <w:proofErr w:type="spellStart"/>
+      <w:r>
+        <w:t>Tailorings</w:t>
+      </w:r>
+      <w:proofErr w:type="spellEnd"/>
+      <w:r>
+        <w:t xml:space="preserve"> (Projects)</w:t>
+      </w:r>
+      <w:bookmarkEnd w:id="32"/>
     </w:p>
     <w:p>
       <w:r>
@@ -1420,48 +1606,112 @@
         <w:rPr>
           <w:u w:val="single"/>
         </w:rPr>
-        <w:t>almost all tools and templates are tailorable</w:t>
-      </w:r>
-      <w:r>
-        <w:t>, i.e. suitable substitutes may be selected and used based on the project’s requirements and considerations.</w:t>
-      </w:r>
-    </w:p>
-    <w:p>
+        <w:t xml:space="preserve">almost all tools and templates are </w:t>
+      </w:r>
+      <w:proofErr w:type="spellStart"/>
       <w:r>
         <w:rPr>
           <w:u w:val="single"/>
         </w:rPr>
-        <w:t>A most notable exception is the Planning Template, which is mandatory</w:t>
-      </w:r>
-      <w:r>
-        <w:t>. The components of the same may, however, be added/not used/amended with due approvals.</w:t>
+        <w:t>tailorable</w:t>
+      </w:r>
+      <w:proofErr w:type="spellEnd"/>
+      <w:r>
+        <w:t>, i.e. suitable substitutes may be selected and used based on the project’s requirements and considerations.</w:t>
       </w:r>
     </w:p>
     <w:p>
-      <w:r>
-        <w:lastRenderedPageBreak/>
-        <w:t xml:space="preserve">The PEG will carefully consider the desired tailorings with respect to the impact on the project’s processes and its rationale. The PEG shall also collect the data with regards to the applied for tailorings and provision the most frequent/pertinent, for incorporation in the QMS. </w:t>
+      <w:del w:id="33" w:author="Jalaj Mathur" w:date="2022-04-22T16:17:00Z">
+        <w:r>
+          <w:rPr>
+            <w:u w:val="single"/>
+          </w:rPr>
+          <w:delText>A most notable exception is the Planning Template, which is mandatory</w:delText>
+        </w:r>
+        <w:r>
+          <w:delText>. The components of the same may, however, be added/not used/amended with due approvals.</w:delText>
+        </w:r>
+      </w:del>
+    </w:p>
+    <w:p>
+      <w:r>
+        <w:t xml:space="preserve">The PEG will carefully consider the desired </w:t>
+      </w:r>
+      <w:proofErr w:type="spellStart"/>
+      <w:r>
+        <w:t>tailorings</w:t>
+      </w:r>
+      <w:proofErr w:type="spellEnd"/>
+      <w:r>
+        <w:t xml:space="preserve"> with respect to the impact on the project’s processes and its rationale. The PEG shall also collect the data with regards to the applied for </w:t>
+      </w:r>
+      <w:proofErr w:type="spellStart"/>
+      <w:r>
+        <w:t>tailorings</w:t>
+      </w:r>
+      <w:proofErr w:type="spellEnd"/>
+      <w:r>
+        <w:t xml:space="preserve"> and provision the most frequent/pertinent, for incorporation in the QMS. </w:t>
       </w:r>
       <w:r>
         <w:rPr>
           <w:u w:val="single"/>
         </w:rPr>
-        <w:t>Project Audits will ensure that no unapplied-and-unapproved tailorings are used in the respective projects.</w:t>
+        <w:t xml:space="preserve">Project Audits will ensure that no unapplied-and-unapproved </w:t>
+      </w:r>
+      <w:proofErr w:type="spellStart"/>
+      <w:r>
+        <w:rPr>
+          <w:u w:val="single"/>
+        </w:rPr>
+        <w:t>tailorings</w:t>
+      </w:r>
+      <w:proofErr w:type="spellEnd"/>
+      <w:r>
+        <w:rPr>
+          <w:u w:val="single"/>
+        </w:rPr>
+        <w:t xml:space="preserve"> are used in the respective projects.</w:t>
       </w:r>
     </w:p>
     <w:p>
       <w:pPr>
         <w:pStyle w:val="Heading3"/>
       </w:pPr>
-      <w:bookmarkStart w:id="5" w:name="_Toc424313340"/>
-      <w:r>
+      <w:bookmarkStart w:id="34" w:name="_Toc424313340"/>
+      <w:r>
+        <w:lastRenderedPageBreak/>
         <w:t>Planning</w:t>
       </w:r>
-      <w:bookmarkEnd w:id="5"/>
+      <w:bookmarkEnd w:id="34"/>
     </w:p>
     <w:p>
       <w:r>
-        <w:t>The planning phase of a project is highly tailorable based on the project requirements and considerations of Safety, Quality, Delivery, and Cost.  Considering the impact potential of planning on the project’s success, care must be taken to ensure that the tailoring results in an optimal selection of critical-to-success factors.  Some examples of possible tailorings are as under. Please note that the below are for illustrative purposes only and are not intended to be an exhaustive list of all permissible tailorings. In all cases, due approvals from the PEG must be sought. Also, the rationale of all tailoring must be clearly and reasonably worked out and ascertained.</w:t>
+        <w:t xml:space="preserve">The planning phase of a project is highly </w:t>
+      </w:r>
+      <w:proofErr w:type="spellStart"/>
+      <w:r>
+        <w:t>tailorable</w:t>
+      </w:r>
+      <w:proofErr w:type="spellEnd"/>
+      <w:r>
+        <w:t xml:space="preserve"> based on the project requirements and considerations of Safety, Quality, Delivery, and Cost.  Considering the impact potential of planning on the project’s success, care must be taken to ensure that the tailoring results in an optimal selection of critical-to-success factors.  Some examples of possible </w:t>
+      </w:r>
+      <w:proofErr w:type="spellStart"/>
+      <w:r>
+        <w:t>tailorings</w:t>
+      </w:r>
+      <w:proofErr w:type="spellEnd"/>
+      <w:r>
+        <w:t xml:space="preserve"> are as under. Please note that the below are for illustrative purposes only and are not intended to be an exhaustive list of all permissible </w:t>
+      </w:r>
+      <w:proofErr w:type="spellStart"/>
+      <w:r>
+        <w:t>tailorings</w:t>
+      </w:r>
+      <w:proofErr w:type="spellEnd"/>
+      <w:r>
+        <w:t>. In all cases, due approvals from the PEG must be sought. Also, the rationale of all tailoring must be clearly and reasonably worked out and ascertained.</w:t>
       </w:r>
     </w:p>
     <w:p>
@@ -1491,7 +1741,21 @@
         <w:rPr>
           <w:u w:val="single"/>
         </w:rPr>
-        <w:t>However, phase merger, phase repetition and phase elimination may be permissible.</w:t>
+        <w:t xml:space="preserve">However, </w:t>
+      </w:r>
+      <w:proofErr w:type="gramStart"/>
+      <w:r>
+        <w:rPr>
+          <w:u w:val="single"/>
+        </w:rPr>
+        <w:t>phase</w:t>
+      </w:r>
+      <w:proofErr w:type="gramEnd"/>
+      <w:r>
+        <w:rPr>
+          <w:u w:val="single"/>
+        </w:rPr>
+        <w:t xml:space="preserve"> merger, phase repetition and phase elimination may be permissible.</w:t>
       </w:r>
       <w:r>
         <w:t xml:space="preserve"> For example</w:t>
@@ -1625,8 +1889,6 @@
       <w:r>
         <w:t>gn review at the end of</w:t>
       </w:r>
-      <w:bookmarkStart w:id="6" w:name="_GoBack"/>
-      <w:bookmarkEnd w:id="6"/>
       <w:r>
         <w:t xml:space="preserve"> design to review the entire design, in case of very few complex changes/developments or </w:t>
       </w:r>
@@ -1662,7 +1924,6 @@
         <w:ind w:left="1440"/>
       </w:pPr>
       <w:r>
-        <w:lastRenderedPageBreak/>
         <w:t>The entire set of reviews planned for and the reviews that are decided to be not conducted must be a part of the Review Plan subsection of the Project Plan.</w:t>
       </w:r>
     </w:p>
@@ -1696,6 +1957,7 @@
         <w:rPr>
           <w:rStyle w:val="IntenseEmphasis"/>
         </w:rPr>
+        <w:lastRenderedPageBreak/>
         <w:t>Test Planning</w:t>
       </w:r>
       <w:r>
@@ -1705,7 +1967,15 @@
         <w:t>Product</w:t>
       </w:r>
       <w:r>
-        <w:t xml:space="preserve"> Development Process provisions multiple types of testing processes based on the lifecycle stage of the project viz. unit testing, integration testing, validation/customer acceptance testing. The project, after careful consideration of the impact on product quality and schedule constraints may choose to modify, append, eliminate and/or merge any or all of the above. Validation/Customer Acceptance testing is mandatory and must be conducted. However, a project may choose to do the same less formally in case of, for example, internal productivity/debugging tools development.</w:t>
+        <w:t xml:space="preserve"> Development Process provisions multiple types of testing processes based on the lifecycle stage of the project viz. unit testing, integration </w:t>
+      </w:r>
+      <w:proofErr w:type="gramStart"/>
+      <w:r>
+        <w:t>testing,</w:t>
+      </w:r>
+      <w:proofErr w:type="gramEnd"/>
+      <w:r>
+        <w:t xml:space="preserve"> validation/customer acceptance testing. The project, after careful consideration of the impact on product quality and schedule constraints may choose to modify, append, eliminate and/or merge any or all of the above. Validation/Customer Acceptance testing is mandatory and must be conducted. However, a project may choose to do the same less formally in case of, for example, internal productivity/debugging tools development.</w:t>
       </w:r>
     </w:p>
     <w:p>
@@ -1715,16 +1985,21 @@
           <w:ilvl w:val="0"/>
           <w:numId w:val="22"/>
         </w:numPr>
-      </w:pPr>
-      <w:r>
         <w:rPr>
-          <w:rStyle w:val="IntenseEmphasis"/>
+          <w:del w:id="35" w:author="Jalaj Mathur" w:date="2022-04-22T16:31:00Z"/>
         </w:rPr>
-        <w:t>Configuration and Data Management</w:t>
-      </w:r>
-      <w:r>
-        <w:t>- Identify the tools for Storage and Retrieval of Configurable Items. Suggested tools are:</w:t>
-      </w:r>
+      </w:pPr>
+      <w:del w:id="36" w:author="Jalaj Mathur" w:date="2022-04-22T16:31:00Z">
+        <w:r>
+          <w:rPr>
+            <w:rStyle w:val="IntenseEmphasis"/>
+          </w:rPr>
+          <w:delText>Configuration and Data Management</w:delText>
+        </w:r>
+        <w:r>
+          <w:delText>- Identify the tools for Storage and Retrieval of Configurable Items. Suggested tools are:</w:delText>
+        </w:r>
+      </w:del>
     </w:p>
     <w:p>
       <w:pPr>
@@ -1733,10 +2008,15 @@
           <w:ilvl w:val="0"/>
           <w:numId w:val="23"/>
         </w:numPr>
-      </w:pPr>
-      <w:r>
-        <w:t>Enterprise Project Management Tool (EPM) for storing and version controlling of the project related documents.</w:t>
-      </w:r>
+        <w:rPr>
+          <w:del w:id="37" w:author="Jalaj Mathur" w:date="2022-04-22T16:31:00Z"/>
+        </w:rPr>
+      </w:pPr>
+      <w:del w:id="38" w:author="Jalaj Mathur" w:date="2022-04-22T16:31:00Z">
+        <w:r>
+          <w:delText>Enterprise Project Management Tool (EPM) for storing and version controlling of the project related documents.</w:delText>
+        </w:r>
+      </w:del>
     </w:p>
     <w:p>
       <w:pPr>
@@ -1745,10 +2025,15 @@
           <w:ilvl w:val="0"/>
           <w:numId w:val="23"/>
         </w:numPr>
-      </w:pPr>
-      <w:r>
-        <w:t>Visual Source Safe for storing and version controlling of the Source Code.</w:t>
-      </w:r>
+        <w:rPr>
+          <w:del w:id="39" w:author="Jalaj Mathur" w:date="2022-04-22T16:31:00Z"/>
+        </w:rPr>
+      </w:pPr>
+      <w:del w:id="40" w:author="Jalaj Mathur" w:date="2022-04-22T16:31:00Z">
+        <w:r>
+          <w:delText>Visual Source Safe for storing and version controlling of the Source Code.</w:delText>
+        </w:r>
+      </w:del>
     </w:p>
     <w:p>
       <w:pPr>
@@ -1757,13 +2042,18 @@
           <w:ilvl w:val="0"/>
           <w:numId w:val="23"/>
         </w:numPr>
-      </w:pPr>
-      <w:r>
-        <w:t>Subversion for</w:t>
-      </w:r>
-      <w:r>
-        <w:t xml:space="preserve"> storing and version controlling of the project related documents.</w:t>
-      </w:r>
+        <w:rPr>
+          <w:del w:id="41" w:author="Jalaj Mathur" w:date="2022-04-22T16:31:00Z"/>
+        </w:rPr>
+      </w:pPr>
+      <w:del w:id="42" w:author="Jalaj Mathur" w:date="2022-04-22T16:31:00Z">
+        <w:r>
+          <w:delText>Subversion for</w:delText>
+        </w:r>
+        <w:r>
+          <w:delText xml:space="preserve"> storing and version controlling of the project related documents.</w:delText>
+        </w:r>
+      </w:del>
     </w:p>
     <w:p>
       <w:pPr>
@@ -1772,41 +2062,50 @@
           <w:ilvl w:val="0"/>
           <w:numId w:val="23"/>
         </w:numPr>
-      </w:pPr>
-      <w:r>
-        <w:t xml:space="preserve">Subversion for </w:t>
-      </w:r>
-      <w:r>
-        <w:t>storing and version controlling of the Source Code</w:t>
-      </w:r>
-      <w:r>
-        <w:t>, Schematic,</w:t>
-      </w:r>
-      <w:r>
-        <w:t xml:space="preserve"> Layout, Mechanical drawings</w:t>
-      </w:r>
-      <w:r>
-        <w:t>.</w:t>
-      </w:r>
+        <w:rPr>
+          <w:del w:id="43" w:author="Jalaj Mathur" w:date="2022-04-22T16:31:00Z"/>
+        </w:rPr>
+      </w:pPr>
+      <w:del w:id="44" w:author="Jalaj Mathur" w:date="2022-04-22T16:31:00Z">
+        <w:r>
+          <w:delText xml:space="preserve">Subversion for </w:delText>
+        </w:r>
+        <w:r>
+          <w:delText>storing and version controlling of the Source Code</w:delText>
+        </w:r>
+        <w:r>
+          <w:delText>, Schematic,</w:delText>
+        </w:r>
+        <w:r>
+          <w:delText xml:space="preserve"> Layout, Mechanical drawings</w:delText>
+        </w:r>
+        <w:r>
+          <w:delText>.</w:delText>
+        </w:r>
+      </w:del>
     </w:p>
     <w:p>
       <w:pPr>
         <w:pStyle w:val="ListParagraph"/>
       </w:pPr>
-      <w:r>
-        <w:t>The use of any combination of the above tools is a tailorable option that must be clearly spelled out in the plan for the project.</w:t>
-      </w:r>
+      <w:del w:id="45" w:author="Jalaj Mathur" w:date="2022-04-22T16:31:00Z">
+        <w:r>
+          <w:delText>The use of any combination of the above tools is a tailorable option that must be clearly spelled out in the plan for the project.</w:delText>
+        </w:r>
+      </w:del>
+      <w:bookmarkStart w:id="46" w:name="_GoBack"/>
+      <w:bookmarkEnd w:id="46"/>
     </w:p>
     <w:p/>
     <w:p>
       <w:pPr>
         <w:pStyle w:val="Heading3"/>
       </w:pPr>
-      <w:bookmarkStart w:id="7" w:name="_Toc424313341"/>
+      <w:bookmarkStart w:id="47" w:name="_Toc424313341"/>
       <w:r>
         <w:t>Design</w:t>
       </w:r>
-      <w:bookmarkEnd w:id="7"/>
+      <w:bookmarkEnd w:id="47"/>
     </w:p>
     <w:p>
       <w:r>
@@ -1816,7 +2115,21 @@
         <w:rPr>
           <w:u w:val="single"/>
         </w:rPr>
-        <w:t>The choice of an appropriate set of design elements is a tailorable option</w:t>
+        <w:t xml:space="preserve">The choice of an appropriate set of design elements is a </w:t>
+      </w:r>
+      <w:proofErr w:type="spellStart"/>
+      <w:r>
+        <w:rPr>
+          <w:u w:val="single"/>
+        </w:rPr>
+        <w:t>tailorable</w:t>
+      </w:r>
+      <w:proofErr w:type="spellEnd"/>
+      <w:r>
+        <w:rPr>
+          <w:u w:val="single"/>
+        </w:rPr>
+        <w:t xml:space="preserve"> option</w:t>
       </w:r>
       <w:r>
         <w:t>.</w:t>
@@ -1826,11 +2139,11 @@
       <w:pPr>
         <w:pStyle w:val="Heading3"/>
       </w:pPr>
-      <w:bookmarkStart w:id="8" w:name="_Toc424313342"/>
+      <w:bookmarkStart w:id="48" w:name="_Toc424313342"/>
       <w:r>
         <w:t>Verification and Validation</w:t>
       </w:r>
-      <w:bookmarkEnd w:id="8"/>
+      <w:bookmarkEnd w:id="48"/>
     </w:p>
     <w:p>
       <w:pPr>
@@ -1929,7 +2242,6 @@
         <w:rPr>
           <w:u w:val="single"/>
         </w:rPr>
-        <w:lastRenderedPageBreak/>
         <w:t>The entire set of reviews planned for and the reviews that are decided to be not conducted must be a part of the Review Plan subsection of the Project Plan.</w:t>
       </w:r>
     </w:p>
@@ -1950,62 +2262,114 @@
         <w:t>Product</w:t>
       </w:r>
       <w:r>
-        <w:t xml:space="preserve"> Development Process provisions multiple types of testing processes based on the lifecycle stage of the project viz. unit testing, integration testing, validation/customer acceptance testing. The project, after careful consideration of the impact on product quality and schedule constraints may choose to modify, append, eliminate and/or merge any or all of the above. Validation/Customer Acceptance testing is mandatory and must be conducted. However, a project may choose to do the same less formally in case of, for example, internal productivity/debugging tools development.</w:t>
+        <w:t xml:space="preserve"> Development Process provisions multiple types of testing processes based on the lifecycle stage of the project viz. unit testing, integration </w:t>
+      </w:r>
+      <w:proofErr w:type="gramStart"/>
+      <w:r>
+        <w:t>testing,</w:t>
+      </w:r>
+      <w:proofErr w:type="gramEnd"/>
+      <w:r>
+        <w:t xml:space="preserve"> validation/customer acceptance testing. The project, after careful consideration of the impact on product quality and schedule constraints may choose to modify, append, eliminate and/or merge any or all of the above. Validation/Customer Acceptance testing is mandatory and must be conducted. However, a project may choose to do the same less formally in case of, for example, internal productivity/debugging tools development.</w:t>
       </w:r>
     </w:p>
     <w:p>
       <w:pPr>
         <w:pStyle w:val="Heading2"/>
       </w:pPr>
-      <w:bookmarkStart w:id="9" w:name="_Toc424313343"/>
-      <w:r>
-        <w:t>Tailorings (Training)</w:t>
-      </w:r>
-      <w:bookmarkEnd w:id="9"/>
+      <w:bookmarkStart w:id="49" w:name="_Toc424313343"/>
+      <w:proofErr w:type="spellStart"/>
+      <w:r>
+        <w:lastRenderedPageBreak/>
+        <w:t>Tailorings</w:t>
+      </w:r>
+      <w:proofErr w:type="spellEnd"/>
+      <w:r>
+        <w:t xml:space="preserve"> (Training)</w:t>
+      </w:r>
+      <w:bookmarkEnd w:id="49"/>
     </w:p>
     <w:p>
       <w:r>
         <w:rPr>
           <w:u w:val="single"/>
         </w:rPr>
-        <w:t>The Scope of tailorings in the training function is limited to tools and templates used for the facilitation of conduction and planning the training events</w:t>
-      </w:r>
-      <w:r>
-        <w:t xml:space="preserve">. For example, paper based feedback forms may be used in place of Email based feedback collection. </w:t>
-      </w:r>
-    </w:p>
-    <w:p>
-      <w:pPr>
-        <w:pStyle w:val="Heading2"/>
-      </w:pPr>
-      <w:bookmarkStart w:id="10" w:name="_Toc424313344"/>
-      <w:r>
-        <w:t>Tailorings (Quality Assurance)</w:t>
-      </w:r>
-      <w:bookmarkEnd w:id="10"/>
-    </w:p>
-    <w:p>
-      <w:pPr>
+        <w:t xml:space="preserve">The Scope of </w:t>
+      </w:r>
+      <w:proofErr w:type="spellStart"/>
+      <w:r>
         <w:rPr>
           <w:u w:val="single"/>
         </w:rPr>
-      </w:pPr>
+        <w:t>tailorings</w:t>
+      </w:r>
+      <w:proofErr w:type="spellEnd"/>
       <w:r>
         <w:rPr>
           <w:u w:val="single"/>
         </w:rPr>
-        <w:t>The Scope of tailorings in the QA function is limited to tools and templates used for the facilitation of conduction and planning the QA activities.</w:t>
+        <w:t xml:space="preserve"> in the training function is limited to tools and templates used for the facilitation of conduction and planning the training events</w:t>
+      </w:r>
+      <w:r>
+        <w:t xml:space="preserve">. For example, paper based feedback forms may be used in place of Email based feedback collection. </w:t>
       </w:r>
     </w:p>
     <w:p>
       <w:pPr>
         <w:pStyle w:val="Heading2"/>
       </w:pPr>
-      <w:bookmarkStart w:id="11" w:name="_Toc424313345"/>
-      <w:r>
-        <w:t>Tailorings (PEG Function)</w:t>
-      </w:r>
-      <w:bookmarkEnd w:id="11"/>
+      <w:bookmarkStart w:id="50" w:name="_Toc424313344"/>
+      <w:proofErr w:type="spellStart"/>
+      <w:r>
+        <w:t>Tailorings</w:t>
+      </w:r>
+      <w:proofErr w:type="spellEnd"/>
+      <w:r>
+        <w:t xml:space="preserve"> (Quality Assurance)</w:t>
+      </w:r>
+      <w:bookmarkEnd w:id="50"/>
+    </w:p>
+    <w:p>
+      <w:pPr>
+        <w:rPr>
+          <w:u w:val="single"/>
+        </w:rPr>
+      </w:pPr>
+      <w:r>
+        <w:rPr>
+          <w:u w:val="single"/>
+        </w:rPr>
+        <w:t xml:space="preserve">The Scope of </w:t>
+      </w:r>
+      <w:proofErr w:type="spellStart"/>
+      <w:r>
+        <w:rPr>
+          <w:u w:val="single"/>
+        </w:rPr>
+        <w:t>tailorings</w:t>
+      </w:r>
+      <w:proofErr w:type="spellEnd"/>
+      <w:r>
+        <w:rPr>
+          <w:u w:val="single"/>
+        </w:rPr>
+        <w:t xml:space="preserve"> in the QA function is limited to tools and templates used for the facilitation of conduction and planning the QA activities.</w:t>
+      </w:r>
+    </w:p>
+    <w:p>
+      <w:pPr>
+        <w:pStyle w:val="Heading2"/>
+      </w:pPr>
+      <w:bookmarkStart w:id="51" w:name="_Toc424313345"/>
+      <w:proofErr w:type="spellStart"/>
+      <w:r>
+        <w:t>Tailorings</w:t>
+      </w:r>
+      <w:proofErr w:type="spellEnd"/>
+      <w:r>
+        <w:t xml:space="preserve"> (PEG Function)</w:t>
+      </w:r>
+      <w:bookmarkEnd w:id="51"/>
     </w:p>
     <w:p>
       <w:r>
@@ -2025,8 +2389,8 @@
       </w:r>
     </w:p>
     <w:sectPr>
-      <w:headerReference w:type="default" r:id="rId15"/>
-      <w:footerReference w:type="default" r:id="rId16"/>
+      <w:headerReference w:type="default" r:id="rId17"/>
+      <w:footerReference w:type="default" r:id="rId18"/>
       <w:pgSz w:w="12240" w:h="15840"/>
       <w:pgMar w:top="1440" w:right="1440" w:bottom="1440" w:left="1440" w:header="720" w:footer="720" w:gutter="0"/>
       <w:cols w:space="720"/>
@@ -2037,7 +2401,7 @@
 </file>
 
 <file path=word/endnotes.xml><?xml version="1.0" encoding="utf-8"?>
-<w:endnotes xmlns:ve="http://schemas.openxmlformats.org/markup-compatibility/2006" xmlns:o="urn:schemas-microsoft-com:office:office" xmlns:r="http://schemas.openxmlformats.org/officeDocument/2006/relationships" xmlns:m="http://schemas.openxmlformats.org/officeDocument/2006/math" xmlns:v="urn:schemas-microsoft-com:vml" xmlns:wp="http://schemas.openxmlformats.org/drawingml/2006/wordprocessingDrawing" xmlns:w10="urn:schemas-microsoft-com:office:word" xmlns:w="http://schemas.openxmlformats.org/wordprocessingml/2006/main" xmlns:wne="http://schemas.microsoft.com/office/word/2006/wordml">
+<w:endnotes xmlns:wpc="http://schemas.microsoft.com/office/word/2010/wordprocessingCanvas" xmlns:mc="http://schemas.openxmlformats.org/markup-compatibility/2006" xmlns:o="urn:schemas-microsoft-com:office:office" xmlns:r="http://schemas.openxmlformats.org/officeDocument/2006/relationships" xmlns:m="http://schemas.openxmlformats.org/officeDocument/2006/math" xmlns:v="urn:schemas-microsoft-com:vml" xmlns:wp14="http://schemas.microsoft.com/office/word/2010/wordprocessingDrawing" xmlns:wp="http://schemas.openxmlformats.org/drawingml/2006/wordprocessingDrawing" xmlns:w10="urn:schemas-microsoft-com:office:word" xmlns:w="http://schemas.openxmlformats.org/wordprocessingml/2006/main" xmlns:w14="http://schemas.microsoft.com/office/word/2010/wordml" xmlns:wpg="http://schemas.microsoft.com/office/word/2010/wordprocessingGroup" xmlns:wpi="http://schemas.microsoft.com/office/word/2010/wordprocessingInk" xmlns:wne="http://schemas.microsoft.com/office/word/2006/wordml" xmlns:wps="http://schemas.microsoft.com/office/word/2010/wordprocessingShape" mc:Ignorable="w14 wp14">
   <w:endnote w:type="separator" w:id="-1">
     <w:p>
       <w:pPr>
@@ -2062,7 +2426,7 @@
 </file>
 
 <file path=word/footer1.xml><?xml version="1.0" encoding="utf-8"?>
-<w:ftr xmlns:ve="http://schemas.openxmlformats.org/markup-compatibility/2006" xmlns:o="urn:schemas-microsoft-com:office:office" xmlns:r="http://schemas.openxmlformats.org/officeDocument/2006/relationships" xmlns:m="http://schemas.openxmlformats.org/officeDocument/2006/math" xmlns:v="urn:schemas-microsoft-com:vml" xmlns:wp="http://schemas.openxmlformats.org/drawingml/2006/wordprocessingDrawing" xmlns:w10="urn:schemas-microsoft-com:office:word" xmlns:w="http://schemas.openxmlformats.org/wordprocessingml/2006/main" xmlns:wne="http://schemas.microsoft.com/office/word/2006/wordml">
+<w:ftr xmlns:wpc="http://schemas.microsoft.com/office/word/2010/wordprocessingCanvas" xmlns:mc="http://schemas.openxmlformats.org/markup-compatibility/2006" xmlns:o="urn:schemas-microsoft-com:office:office" xmlns:r="http://schemas.openxmlformats.org/officeDocument/2006/relationships" xmlns:m="http://schemas.openxmlformats.org/officeDocument/2006/math" xmlns:v="urn:schemas-microsoft-com:vml" xmlns:wp14="http://schemas.microsoft.com/office/word/2010/wordprocessingDrawing" xmlns:wp="http://schemas.openxmlformats.org/drawingml/2006/wordprocessingDrawing" xmlns:w10="urn:schemas-microsoft-com:office:word" xmlns:w="http://schemas.openxmlformats.org/wordprocessingml/2006/main" xmlns:w14="http://schemas.microsoft.com/office/word/2010/wordml" xmlns:wpg="http://schemas.microsoft.com/office/word/2010/wordprocessingGroup" xmlns:wpi="http://schemas.microsoft.com/office/word/2010/wordprocessingInk" xmlns:wne="http://schemas.microsoft.com/office/word/2006/wordml" xmlns:wps="http://schemas.microsoft.com/office/word/2010/wordprocessingShape" mc:Ignorable="w14 wp14">
   <w:p>
     <w:pPr>
       <w:pStyle w:val="Footer"/>
@@ -2081,7 +2445,7 @@
 </file>
 
 <file path=word/footnotes.xml><?xml version="1.0" encoding="utf-8"?>
-<w:footnotes xmlns:ve="http://schemas.openxmlformats.org/markup-compatibility/2006" xmlns:o="urn:schemas-microsoft-com:office:office" xmlns:r="http://schemas.openxmlformats.org/officeDocument/2006/relationships" xmlns:m="http://schemas.openxmlformats.org/officeDocument/2006/math" xmlns:v="urn:schemas-microsoft-com:vml" xmlns:wp="http://schemas.openxmlformats.org/drawingml/2006/wordprocessingDrawing" xmlns:w10="urn:schemas-microsoft-com:office:word" xmlns:w="http://schemas.openxmlformats.org/wordprocessingml/2006/main" xmlns:wne="http://schemas.microsoft.com/office/word/2006/wordml">
+<w:footnotes xmlns:wpc="http://schemas.microsoft.com/office/word/2010/wordprocessingCanvas" xmlns:mc="http://schemas.openxmlformats.org/markup-compatibility/2006" xmlns:o="urn:schemas-microsoft-com:office:office" xmlns:r="http://schemas.openxmlformats.org/officeDocument/2006/relationships" xmlns:m="http://schemas.openxmlformats.org/officeDocument/2006/math" xmlns:v="urn:schemas-microsoft-com:vml" xmlns:wp14="http://schemas.microsoft.com/office/word/2010/wordprocessingDrawing" xmlns:wp="http://schemas.openxmlformats.org/drawingml/2006/wordprocessingDrawing" xmlns:w10="urn:schemas-microsoft-com:office:word" xmlns:w="http://schemas.openxmlformats.org/wordprocessingml/2006/main" xmlns:w14="http://schemas.microsoft.com/office/word/2010/wordml" xmlns:wpg="http://schemas.microsoft.com/office/word/2010/wordprocessingGroup" xmlns:wpi="http://schemas.microsoft.com/office/word/2010/wordprocessingInk" xmlns:wne="http://schemas.microsoft.com/office/word/2006/wordml" xmlns:wps="http://schemas.microsoft.com/office/word/2010/wordprocessingShape" mc:Ignorable="w14 wp14">
   <w:footnote w:type="separator" w:id="-1">
     <w:p>
       <w:pPr>
@@ -2106,25 +2470,38 @@
 </file>
 
 <file path=word/header1.xml><?xml version="1.0" encoding="utf-8"?>
-<w:hdr xmlns:ve="http://schemas.openxmlformats.org/markup-compatibility/2006" xmlns:o="urn:schemas-microsoft-com:office:office" xmlns:r="http://schemas.openxmlformats.org/officeDocument/2006/relationships" xmlns:m="http://schemas.openxmlformats.org/officeDocument/2006/math" xmlns:v="urn:schemas-microsoft-com:vml" xmlns:wp="http://schemas.openxmlformats.org/drawingml/2006/wordprocessingDrawing" xmlns:w10="urn:schemas-microsoft-com:office:word" xmlns:w="http://schemas.openxmlformats.org/wordprocessingml/2006/main" xmlns:wne="http://schemas.microsoft.com/office/word/2006/wordml">
+<w:hdr xmlns:wpc="http://schemas.microsoft.com/office/word/2010/wordprocessingCanvas" xmlns:mc="http://schemas.openxmlformats.org/markup-compatibility/2006" xmlns:o="urn:schemas-microsoft-com:office:office" xmlns:r="http://schemas.openxmlformats.org/officeDocument/2006/relationships" xmlns:m="http://schemas.openxmlformats.org/officeDocument/2006/math" xmlns:v="urn:schemas-microsoft-com:vml" xmlns:wp14="http://schemas.microsoft.com/office/word/2010/wordprocessingDrawing" xmlns:wp="http://schemas.openxmlformats.org/drawingml/2006/wordprocessingDrawing" xmlns:w10="urn:schemas-microsoft-com:office:word" xmlns:w="http://schemas.openxmlformats.org/wordprocessingml/2006/main" xmlns:w14="http://schemas.microsoft.com/office/word/2010/wordml" xmlns:wpg="http://schemas.microsoft.com/office/word/2010/wordprocessingGroup" xmlns:wpi="http://schemas.microsoft.com/office/word/2010/wordprocessingInk" xmlns:wne="http://schemas.microsoft.com/office/word/2006/wordml" xmlns:wps="http://schemas.microsoft.com/office/word/2010/wordprocessingShape" mc:Ignorable="w14 wp14">
   <w:p>
     <w:pPr>
       <w:pStyle w:val="Header"/>
     </w:pPr>
-    <w:fldSimple w:instr=" FILENAME  \* Upper  \* MERGEFORMAT ">
-      <w:r>
-        <w:rPr>
-          <w:noProof/>
-        </w:rPr>
-        <w:t>GDLN_TAILOR</w:t>
-      </w:r>
-    </w:fldSimple>
+    <w:r>
+      <w:fldChar w:fldCharType="begin"/>
+    </w:r>
+    <w:r>
+      <w:instrText xml:space="preserve"> FILENAME  \* Upper  \* MERGEFORMAT </w:instrText>
+    </w:r>
+    <w:r>
+      <w:fldChar w:fldCharType="separate"/>
+    </w:r>
+    <w:r>
+      <w:rPr>
+        <w:noProof/>
+      </w:rPr>
+      <w:t>GDLN_TAILOR</w:t>
+    </w:r>
+    <w:r>
+      <w:rPr>
+        <w:noProof/>
+      </w:rPr>
+      <w:fldChar w:fldCharType="end"/>
+    </w:r>
   </w:p>
 </w:hdr>
 </file>
 
 <file path=word/numbering.xml><?xml version="1.0" encoding="utf-8"?>
-<w:numbering xmlns:ve="http://schemas.openxmlformats.org/markup-compatibility/2006" xmlns:o="urn:schemas-microsoft-com:office:office" xmlns:r="http://schemas.openxmlformats.org/officeDocument/2006/relationships" xmlns:m="http://schemas.openxmlformats.org/officeDocument/2006/math" xmlns:v="urn:schemas-microsoft-com:vml" xmlns:wp="http://schemas.openxmlformats.org/drawingml/2006/wordprocessingDrawing" xmlns:w10="urn:schemas-microsoft-com:office:word" xmlns:w="http://schemas.openxmlformats.org/wordprocessingml/2006/main" xmlns:wne="http://schemas.microsoft.com/office/word/2006/wordml">
+<w:numbering xmlns:wpc="http://schemas.microsoft.com/office/word/2010/wordprocessingCanvas" xmlns:mc="http://schemas.openxmlformats.org/markup-compatibility/2006" xmlns:o="urn:schemas-microsoft-com:office:office" xmlns:r="http://schemas.openxmlformats.org/officeDocument/2006/relationships" xmlns:m="http://schemas.openxmlformats.org/officeDocument/2006/math" xmlns:v="urn:schemas-microsoft-com:vml" xmlns:wp14="http://schemas.microsoft.com/office/word/2010/wordprocessingDrawing" xmlns:wp="http://schemas.openxmlformats.org/drawingml/2006/wordprocessingDrawing" xmlns:w10="urn:schemas-microsoft-com:office:word" xmlns:w="http://schemas.openxmlformats.org/wordprocessingml/2006/main" xmlns:w14="http://schemas.microsoft.com/office/word/2010/wordml" xmlns:wpg="http://schemas.microsoft.com/office/word/2010/wordprocessingGroup" xmlns:wpi="http://schemas.microsoft.com/office/word/2010/wordprocessingInk" xmlns:wne="http://schemas.microsoft.com/office/word/2006/wordml" xmlns:wps="http://schemas.microsoft.com/office/word/2010/wordprocessingShape" mc:Ignorable="w14 wp14">
   <w:abstractNum w:abstractNumId="0">
     <w:nsid w:val="027C7A46"/>
     <w:multiLevelType w:val="hybridMultilevel"/>
@@ -4931,7 +5308,7 @@
 </file>
 
 <file path=word/styles.xml><?xml version="1.0" encoding="utf-8"?>
-<w:styles xmlns:r="http://schemas.openxmlformats.org/officeDocument/2006/relationships" xmlns:w="http://schemas.openxmlformats.org/wordprocessingml/2006/main">
+<w:styles xmlns:mc="http://schemas.openxmlformats.org/markup-compatibility/2006" xmlns:r="http://schemas.openxmlformats.org/officeDocument/2006/relationships" xmlns:w="http://schemas.openxmlformats.org/wordprocessingml/2006/main" xmlns:w14="http://schemas.microsoft.com/office/word/2010/wordml" mc:Ignorable="w14">
   <w:docDefaults>
     <w:rPrDefault>
       <w:rPr>
@@ -5200,7 +5577,6 @@
     <w:uiPriority w:val="99"/>
     <w:semiHidden/>
     <w:unhideWhenUsed/>
-    <w:qFormat/>
     <w:tblPr>
       <w:tblInd w:w="0" w:type="dxa"/>
       <w:tblCellMar>
@@ -8036,63 +8412,1509 @@
     </dgm:pt>
   </dgm:ptLst>
   <dgm:cxnLst>
-    <dgm:cxn modelId="{16813640-E3DD-4D7A-B341-8BBDEDE442CA}" type="presOf" srcId="{DA5EF520-922A-420A-B91B-B6917E22CD26}" destId="{D188190A-3AFF-45DF-AFEE-54F74EBD10B2}" srcOrd="0" destOrd="0" presId="urn:microsoft.com/office/officeart/2005/8/layout/bProcess3"/>
-    <dgm:cxn modelId="{3B642944-58AA-4D60-A8FB-479016536817}" type="presOf" srcId="{107661A4-E739-4FDC-B184-B943048A9E97}" destId="{AF442EB0-144F-4ADB-9537-0FFA2EAFD7EC}" srcOrd="0" destOrd="0" presId="urn:microsoft.com/office/officeart/2005/8/layout/bProcess3"/>
-    <dgm:cxn modelId="{CB906B45-B374-4850-BCDD-473B2D26C203}" type="presOf" srcId="{107661A4-E739-4FDC-B184-B943048A9E97}" destId="{6A12FBC9-F271-452F-BB07-F5AC018BD29A}" srcOrd="1" destOrd="0" presId="urn:microsoft.com/office/officeart/2005/8/layout/bProcess3"/>
+    <dgm:cxn modelId="{F53576E1-174D-4ED9-BECB-F0EEB4136F8D}" srcId="{031E14C9-546B-4A25-9BDD-01FD199C5910}" destId="{F7B188F0-084B-4E30-92F6-4B28B5AF0CC6}" srcOrd="1" destOrd="0" parTransId="{48856E1A-23EF-4DDC-A070-18536FFF349E}" sibTransId="{D3D255D6-E8AC-47B1-8A43-F9750E942033}"/>
+    <dgm:cxn modelId="{4B46E623-DC26-405D-86A0-63095DFE98D0}" type="presOf" srcId="{17866AE0-2D53-4AB2-9046-95714531E7CA}" destId="{0C044CF9-A075-4932-85E6-480BF72D7D39}" srcOrd="1" destOrd="0" presId="urn:microsoft.com/office/officeart/2005/8/layout/bProcess3"/>
+    <dgm:cxn modelId="{8CA67D8C-C712-4E82-A83B-618DE48B6825}" type="presOf" srcId="{107661A4-E739-4FDC-B184-B943048A9E97}" destId="{AF442EB0-144F-4ADB-9537-0FFA2EAFD7EC}" srcOrd="0" destOrd="0" presId="urn:microsoft.com/office/officeart/2005/8/layout/bProcess3"/>
+    <dgm:cxn modelId="{6036183B-33F6-46E0-B7E0-07DBE17C678F}" type="presOf" srcId="{248F4941-D72D-451E-BCE8-F444141DABBA}" destId="{DF8CF581-2703-44D2-9285-14688B04EACC}" srcOrd="1" destOrd="0" presId="urn:microsoft.com/office/officeart/2005/8/layout/bProcess3"/>
+    <dgm:cxn modelId="{35B30A54-732A-4903-8D15-A36C91B29FE9}" srcId="{031E14C9-546B-4A25-9BDD-01FD199C5910}" destId="{39F6BFE3-7067-4E28-9D86-BBE475CA21CB}" srcOrd="7" destOrd="0" parTransId="{A67E619F-884F-48DC-8872-168FB7B640E2}" sibTransId="{A582CF4C-29D3-45EA-8610-A96C5D49EF61}"/>
+    <dgm:cxn modelId="{4E27593C-490F-4FE1-9D22-DE3106B1CF16}" type="presOf" srcId="{D3D255D6-E8AC-47B1-8A43-F9750E942033}" destId="{170DE359-F099-4B7E-A760-512646AB4E27}" srcOrd="0" destOrd="0" presId="urn:microsoft.com/office/officeart/2005/8/layout/bProcess3"/>
+    <dgm:cxn modelId="{5BB1A4D4-CBDD-4972-9937-49B76C432E5B}" type="presOf" srcId="{DA5EF520-922A-420A-B91B-B6917E22CD26}" destId="{D188190A-3AFF-45DF-AFEE-54F74EBD10B2}" srcOrd="0" destOrd="0" presId="urn:microsoft.com/office/officeart/2005/8/layout/bProcess3"/>
+    <dgm:cxn modelId="{FDEC7032-A9DD-4808-B909-54FF99A349A3}" type="presOf" srcId="{11FDF8F9-0EC1-476D-8539-1FB9A337D044}" destId="{5122E448-996A-450B-B27F-446BE65DA36B}" srcOrd="0" destOrd="0" presId="urn:microsoft.com/office/officeart/2005/8/layout/bProcess3"/>
+    <dgm:cxn modelId="{D2D558EE-728F-4687-873D-84BE3D1C5AD6}" type="presOf" srcId="{F8C36E0E-20A1-4FE8-9068-02DDFE768901}" destId="{E9A7A38A-1618-461B-89D5-54FFC40D20C8}" srcOrd="0" destOrd="0" presId="urn:microsoft.com/office/officeart/2005/8/layout/bProcess3"/>
+    <dgm:cxn modelId="{E1446E41-E24D-4601-A88B-2EC6B12FE672}" srcId="{031E14C9-546B-4A25-9BDD-01FD199C5910}" destId="{73B40544-A2FC-4D69-853D-A34A4233B77C}" srcOrd="5" destOrd="0" parTransId="{C1E69FAC-98BB-45D1-AAD0-7EAF283C94D8}" sibTransId="{D684D1FA-F643-4DBF-8AA8-0575116ED9D8}"/>
+    <dgm:cxn modelId="{6F19D531-2B1D-4401-8790-CB7D238A8E93}" type="presOf" srcId="{A2FF1D52-2D32-4C71-BCBE-67FD70330C3B}" destId="{81DD1EA1-106F-4D01-B0DA-AC85D98B10D8}" srcOrd="1" destOrd="0" presId="urn:microsoft.com/office/officeart/2005/8/layout/bProcess3"/>
+    <dgm:cxn modelId="{54F4495C-0E01-4306-B5D6-8F98B4DA7409}" type="presOf" srcId="{03C426DD-F681-4F9C-A59D-28F9FD2D7B52}" destId="{32644436-5DA5-4759-B00B-718DD12F4B12}" srcOrd="0" destOrd="0" presId="urn:microsoft.com/office/officeart/2005/8/layout/bProcess3"/>
+    <dgm:cxn modelId="{513E757F-14F7-43F9-A785-C645B1E53D9A}" type="presOf" srcId="{031E14C9-546B-4A25-9BDD-01FD199C5910}" destId="{6EB3DD3B-6068-4164-A613-0B4EFD86AFF5}" srcOrd="0" destOrd="0" presId="urn:microsoft.com/office/officeart/2005/8/layout/bProcess3"/>
+    <dgm:cxn modelId="{4400F40A-5207-4EC1-BF7D-2194482D6CAF}" type="presOf" srcId="{A2FF1D52-2D32-4C71-BCBE-67FD70330C3B}" destId="{7AA474AA-C63C-4816-BC3A-4E9B7804DD18}" srcOrd="0" destOrd="0" presId="urn:microsoft.com/office/officeart/2005/8/layout/bProcess3"/>
+    <dgm:cxn modelId="{67BDFE6C-DE89-460D-B9D7-92940631A1B3}" type="presOf" srcId="{95370C46-EC7C-4911-95FC-9B10A4CDDB57}" destId="{3F626C78-26E2-4175-8507-DBA5FCD07CF8}" srcOrd="0" destOrd="0" presId="urn:microsoft.com/office/officeart/2005/8/layout/bProcess3"/>
     <dgm:cxn modelId="{47E94276-6AD5-483F-A3BC-C0F87B678F6D}" srcId="{031E14C9-546B-4A25-9BDD-01FD199C5910}" destId="{188CCAE2-3200-451A-B986-DA2BD09C8ED6}" srcOrd="0" destOrd="0" parTransId="{60C476AA-1C7E-4F27-8C9E-CDF14638215A}" sibTransId="{248F4941-D72D-451E-BCE8-F444141DABBA}"/>
+    <dgm:cxn modelId="{4A6557DE-6E4D-4DDA-9599-043E761B9229}" type="presOf" srcId="{248F4941-D72D-451E-BCE8-F444141DABBA}" destId="{869F6BD4-EB47-4E04-B448-E4FB8FB0FCC8}" srcOrd="0" destOrd="0" presId="urn:microsoft.com/office/officeart/2005/8/layout/bProcess3"/>
+    <dgm:cxn modelId="{1E2E2A32-C2E2-4FD0-8379-578311E331C3}" type="presOf" srcId="{D684D1FA-F643-4DBF-8AA8-0575116ED9D8}" destId="{0458F537-3794-4B10-AAE4-90ADE5D1F510}" srcOrd="1" destOrd="0" presId="urn:microsoft.com/office/officeart/2005/8/layout/bProcess3"/>
+    <dgm:cxn modelId="{6F12EDBB-0C19-4797-8EAF-3028E77A7F38}" srcId="{031E14C9-546B-4A25-9BDD-01FD199C5910}" destId="{F8C36E0E-20A1-4FE8-9068-02DDFE768901}" srcOrd="4" destOrd="0" parTransId="{B0754BB6-3C8F-4DCD-8763-113966A290D8}" sibTransId="{95370C46-EC7C-4911-95FC-9B10A4CDDB57}"/>
+    <dgm:cxn modelId="{173EB073-C565-4A72-AD7F-F1D9C50524EF}" type="presOf" srcId="{73B40544-A2FC-4D69-853D-A34A4233B77C}" destId="{D4422F30-583B-4E28-808A-8B145830ECE7}" srcOrd="0" destOrd="0" presId="urn:microsoft.com/office/officeart/2005/8/layout/bProcess3"/>
     <dgm:cxn modelId="{6697E7D7-4066-4CC8-8ED3-6339161B10AA}" srcId="{031E14C9-546B-4A25-9BDD-01FD199C5910}" destId="{03C426DD-F681-4F9C-A59D-28F9FD2D7B52}" srcOrd="6" destOrd="0" parTransId="{EE071767-D38C-49B8-82D5-C9A17026571A}" sibTransId="{107661A4-E739-4FDC-B184-B943048A9E97}"/>
-    <dgm:cxn modelId="{2571D39D-FC68-456B-B14F-6587230E425D}" type="presOf" srcId="{95370C46-EC7C-4911-95FC-9B10A4CDDB57}" destId="{3F626C78-26E2-4175-8507-DBA5FCD07CF8}" srcOrd="0" destOrd="0" presId="urn:microsoft.com/office/officeart/2005/8/layout/bProcess3"/>
-    <dgm:cxn modelId="{ACD5EAE2-BB92-4F5C-B114-89E998056B4D}" type="presOf" srcId="{73B40544-A2FC-4D69-853D-A34A4233B77C}" destId="{D4422F30-583B-4E28-808A-8B145830ECE7}" srcOrd="0" destOrd="0" presId="urn:microsoft.com/office/officeart/2005/8/layout/bProcess3"/>
-    <dgm:cxn modelId="{95479EF0-F8AD-4167-8240-E93716470223}" type="presOf" srcId="{A2FF1D52-2D32-4C71-BCBE-67FD70330C3B}" destId="{7AA474AA-C63C-4816-BC3A-4E9B7804DD18}" srcOrd="0" destOrd="0" presId="urn:microsoft.com/office/officeart/2005/8/layout/bProcess3"/>
+    <dgm:cxn modelId="{EBB89E57-6834-4CE4-9A58-6E4060CFDC0A}" type="presOf" srcId="{107661A4-E739-4FDC-B184-B943048A9E97}" destId="{6A12FBC9-F271-452F-BB07-F5AC018BD29A}" srcOrd="1" destOrd="0" presId="urn:microsoft.com/office/officeart/2005/8/layout/bProcess3"/>
+    <dgm:cxn modelId="{B4F4D8B9-10E6-4C52-AD13-7C26F5A69909}" type="presOf" srcId="{39F6BFE3-7067-4E28-9D86-BBE475CA21CB}" destId="{DB8649BF-AE02-4510-BBF1-C63E6899713C}" srcOrd="0" destOrd="0" presId="urn:microsoft.com/office/officeart/2005/8/layout/bProcess3"/>
+    <dgm:cxn modelId="{92893FB9-1EDB-475C-8E55-4426EF35E80F}" srcId="{031E14C9-546B-4A25-9BDD-01FD199C5910}" destId="{11FDF8F9-0EC1-476D-8539-1FB9A337D044}" srcOrd="2" destOrd="0" parTransId="{1376E323-9935-4A1F-94A5-D2AE618F1B6C}" sibTransId="{A2FF1D52-2D32-4C71-BCBE-67FD70330C3B}"/>
     <dgm:cxn modelId="{FC0ECBF5-6B08-443D-9EAC-45837DE6F2B8}" srcId="{031E14C9-546B-4A25-9BDD-01FD199C5910}" destId="{DA5EF520-922A-420A-B91B-B6917E22CD26}" srcOrd="3" destOrd="0" parTransId="{C59014CE-8F11-45E5-803D-75FB3579CBEB}" sibTransId="{17866AE0-2D53-4AB2-9046-95714531E7CA}"/>
-    <dgm:cxn modelId="{6F12EDBB-0C19-4797-8EAF-3028E77A7F38}" srcId="{031E14C9-546B-4A25-9BDD-01FD199C5910}" destId="{F8C36E0E-20A1-4FE8-9068-02DDFE768901}" srcOrd="4" destOrd="0" parTransId="{B0754BB6-3C8F-4DCD-8763-113966A290D8}" sibTransId="{95370C46-EC7C-4911-95FC-9B10A4CDDB57}"/>
-    <dgm:cxn modelId="{79258104-8CF8-400E-BAE0-4217204D1D20}" type="presOf" srcId="{17866AE0-2D53-4AB2-9046-95714531E7CA}" destId="{CADF35E3-7088-4825-B08E-0F45A3B3E4F0}" srcOrd="0" destOrd="0" presId="urn:microsoft.com/office/officeart/2005/8/layout/bProcess3"/>
-    <dgm:cxn modelId="{59E50219-43E6-479E-B92A-4C87452B7842}" type="presOf" srcId="{39F6BFE3-7067-4E28-9D86-BBE475CA21CB}" destId="{DB8649BF-AE02-4510-BBF1-C63E6899713C}" srcOrd="0" destOrd="0" presId="urn:microsoft.com/office/officeart/2005/8/layout/bProcess3"/>
-    <dgm:cxn modelId="{B8A77854-050A-4605-BBBA-5DBD1213C742}" type="presOf" srcId="{D684D1FA-F643-4DBF-8AA8-0575116ED9D8}" destId="{6CD2D268-52AE-422E-805A-E4399A092BC7}" srcOrd="0" destOrd="0" presId="urn:microsoft.com/office/officeart/2005/8/layout/bProcess3"/>
-    <dgm:cxn modelId="{F53576E1-174D-4ED9-BECB-F0EEB4136F8D}" srcId="{031E14C9-546B-4A25-9BDD-01FD199C5910}" destId="{F7B188F0-084B-4E30-92F6-4B28B5AF0CC6}" srcOrd="1" destOrd="0" parTransId="{48856E1A-23EF-4DDC-A070-18536FFF349E}" sibTransId="{D3D255D6-E8AC-47B1-8A43-F9750E942033}"/>
-    <dgm:cxn modelId="{934557EB-8100-42EF-B578-8B3300A21AC2}" type="presOf" srcId="{F8C36E0E-20A1-4FE8-9068-02DDFE768901}" destId="{E9A7A38A-1618-461B-89D5-54FFC40D20C8}" srcOrd="0" destOrd="0" presId="urn:microsoft.com/office/officeart/2005/8/layout/bProcess3"/>
-    <dgm:cxn modelId="{B5F82CA7-0967-4EEA-9E45-22D40F7B397F}" type="presOf" srcId="{248F4941-D72D-451E-BCE8-F444141DABBA}" destId="{DF8CF581-2703-44D2-9285-14688B04EACC}" srcOrd="1" destOrd="0" presId="urn:microsoft.com/office/officeart/2005/8/layout/bProcess3"/>
-    <dgm:cxn modelId="{D1326D22-DBC4-458E-A3F6-E6C21540F0D4}" type="presOf" srcId="{D3D255D6-E8AC-47B1-8A43-F9750E942033}" destId="{170DE359-F099-4B7E-A760-512646AB4E27}" srcOrd="0" destOrd="0" presId="urn:microsoft.com/office/officeart/2005/8/layout/bProcess3"/>
-    <dgm:cxn modelId="{63C8182E-0AB4-4C94-8E06-9785A160DB3A}" type="presOf" srcId="{D3D255D6-E8AC-47B1-8A43-F9750E942033}" destId="{5B9C2D75-6703-4E68-8C9A-651036D0BD7D}" srcOrd="1" destOrd="0" presId="urn:microsoft.com/office/officeart/2005/8/layout/bProcess3"/>
-    <dgm:cxn modelId="{F3D68946-7E18-4598-9093-6A65B7B67DC8}" type="presOf" srcId="{248F4941-D72D-451E-BCE8-F444141DABBA}" destId="{869F6BD4-EB47-4E04-B448-E4FB8FB0FCC8}" srcOrd="0" destOrd="0" presId="urn:microsoft.com/office/officeart/2005/8/layout/bProcess3"/>
-    <dgm:cxn modelId="{3CA2C6D6-A857-47B4-A707-6EA3E5E6C496}" type="presOf" srcId="{11FDF8F9-0EC1-476D-8539-1FB9A337D044}" destId="{5122E448-996A-450B-B27F-446BE65DA36B}" srcOrd="0" destOrd="0" presId="urn:microsoft.com/office/officeart/2005/8/layout/bProcess3"/>
-    <dgm:cxn modelId="{6072F022-12A1-4F3F-B5D8-98D2A4DDB742}" type="presOf" srcId="{95370C46-EC7C-4911-95FC-9B10A4CDDB57}" destId="{EAE202DD-ACD3-4F39-9A55-3CF999A19455}" srcOrd="1" destOrd="0" presId="urn:microsoft.com/office/officeart/2005/8/layout/bProcess3"/>
-    <dgm:cxn modelId="{4199BF47-8CC7-4A68-A171-6CBED3F3E9F3}" type="presOf" srcId="{A2FF1D52-2D32-4C71-BCBE-67FD70330C3B}" destId="{81DD1EA1-106F-4D01-B0DA-AC85D98B10D8}" srcOrd="1" destOrd="0" presId="urn:microsoft.com/office/officeart/2005/8/layout/bProcess3"/>
-    <dgm:cxn modelId="{35B30A54-732A-4903-8D15-A36C91B29FE9}" srcId="{031E14C9-546B-4A25-9BDD-01FD199C5910}" destId="{39F6BFE3-7067-4E28-9D86-BBE475CA21CB}" srcOrd="7" destOrd="0" parTransId="{A67E619F-884F-48DC-8872-168FB7B640E2}" sibTransId="{A582CF4C-29D3-45EA-8610-A96C5D49EF61}"/>
-    <dgm:cxn modelId="{F1884590-A818-41D8-9895-CC28CDEFE1A5}" type="presOf" srcId="{D684D1FA-F643-4DBF-8AA8-0575116ED9D8}" destId="{0458F537-3794-4B10-AAE4-90ADE5D1F510}" srcOrd="1" destOrd="0" presId="urn:microsoft.com/office/officeart/2005/8/layout/bProcess3"/>
-    <dgm:cxn modelId="{2DA6FDAF-0FB3-4C7A-AA7A-816568F90B66}" type="presOf" srcId="{031E14C9-546B-4A25-9BDD-01FD199C5910}" destId="{6EB3DD3B-6068-4164-A613-0B4EFD86AFF5}" srcOrd="0" destOrd="0" presId="urn:microsoft.com/office/officeart/2005/8/layout/bProcess3"/>
-    <dgm:cxn modelId="{E1446E41-E24D-4601-A88B-2EC6B12FE672}" srcId="{031E14C9-546B-4A25-9BDD-01FD199C5910}" destId="{73B40544-A2FC-4D69-853D-A34A4233B77C}" srcOrd="5" destOrd="0" parTransId="{C1E69FAC-98BB-45D1-AAD0-7EAF283C94D8}" sibTransId="{D684D1FA-F643-4DBF-8AA8-0575116ED9D8}"/>
-    <dgm:cxn modelId="{88344E0D-9C40-40B5-B4D6-DAFC54E33C71}" type="presOf" srcId="{188CCAE2-3200-451A-B986-DA2BD09C8ED6}" destId="{972670CC-DBAB-4345-A244-C5501309393E}" srcOrd="0" destOrd="0" presId="urn:microsoft.com/office/officeart/2005/8/layout/bProcess3"/>
-    <dgm:cxn modelId="{DBEF714F-359B-4FF3-B076-AB934BF91AE4}" type="presOf" srcId="{17866AE0-2D53-4AB2-9046-95714531E7CA}" destId="{0C044CF9-A075-4932-85E6-480BF72D7D39}" srcOrd="1" destOrd="0" presId="urn:microsoft.com/office/officeart/2005/8/layout/bProcess3"/>
-    <dgm:cxn modelId="{92893FB9-1EDB-475C-8E55-4426EF35E80F}" srcId="{031E14C9-546B-4A25-9BDD-01FD199C5910}" destId="{11FDF8F9-0EC1-476D-8539-1FB9A337D044}" srcOrd="2" destOrd="0" parTransId="{1376E323-9935-4A1F-94A5-D2AE618F1B6C}" sibTransId="{A2FF1D52-2D32-4C71-BCBE-67FD70330C3B}"/>
-    <dgm:cxn modelId="{D60AA124-0B0A-4ECC-BF8D-CBEF655BFB35}" type="presOf" srcId="{03C426DD-F681-4F9C-A59D-28F9FD2D7B52}" destId="{32644436-5DA5-4759-B00B-718DD12F4B12}" srcOrd="0" destOrd="0" presId="urn:microsoft.com/office/officeart/2005/8/layout/bProcess3"/>
-    <dgm:cxn modelId="{DC2BF8A9-75F7-433A-A0B5-CF8C2784D45F}" type="presOf" srcId="{F7B188F0-084B-4E30-92F6-4B28B5AF0CC6}" destId="{848FC4DF-5B6A-4FD7-81A1-D0851F9C9FDB}" srcOrd="0" destOrd="0" presId="urn:microsoft.com/office/officeart/2005/8/layout/bProcess3"/>
-    <dgm:cxn modelId="{63982F49-C9A2-4340-9A8B-AC68378D0EB7}" type="presParOf" srcId="{6EB3DD3B-6068-4164-A613-0B4EFD86AFF5}" destId="{972670CC-DBAB-4345-A244-C5501309393E}" srcOrd="0" destOrd="0" presId="urn:microsoft.com/office/officeart/2005/8/layout/bProcess3"/>
-    <dgm:cxn modelId="{9D481E7D-8861-4720-B142-41D6C649BA26}" type="presParOf" srcId="{6EB3DD3B-6068-4164-A613-0B4EFD86AFF5}" destId="{869F6BD4-EB47-4E04-B448-E4FB8FB0FCC8}" srcOrd="1" destOrd="0" presId="urn:microsoft.com/office/officeart/2005/8/layout/bProcess3"/>
-    <dgm:cxn modelId="{DBF36D3F-9F9D-4775-8E8F-94D93D0B9E2A}" type="presParOf" srcId="{869F6BD4-EB47-4E04-B448-E4FB8FB0FCC8}" destId="{DF8CF581-2703-44D2-9285-14688B04EACC}" srcOrd="0" destOrd="0" presId="urn:microsoft.com/office/officeart/2005/8/layout/bProcess3"/>
-    <dgm:cxn modelId="{9F6442C8-35DA-4B0C-98FB-50C7CFA0C0E7}" type="presParOf" srcId="{6EB3DD3B-6068-4164-A613-0B4EFD86AFF5}" destId="{848FC4DF-5B6A-4FD7-81A1-D0851F9C9FDB}" srcOrd="2" destOrd="0" presId="urn:microsoft.com/office/officeart/2005/8/layout/bProcess3"/>
-    <dgm:cxn modelId="{D313E6F2-BEF0-4DF4-894E-8BBB21CF59E7}" type="presParOf" srcId="{6EB3DD3B-6068-4164-A613-0B4EFD86AFF5}" destId="{170DE359-F099-4B7E-A760-512646AB4E27}" srcOrd="3" destOrd="0" presId="urn:microsoft.com/office/officeart/2005/8/layout/bProcess3"/>
-    <dgm:cxn modelId="{1C6C8EF2-9E06-4C02-A120-B44280510D6C}" type="presParOf" srcId="{170DE359-F099-4B7E-A760-512646AB4E27}" destId="{5B9C2D75-6703-4E68-8C9A-651036D0BD7D}" srcOrd="0" destOrd="0" presId="urn:microsoft.com/office/officeart/2005/8/layout/bProcess3"/>
-    <dgm:cxn modelId="{569A84E0-4E38-4CFA-AF9E-A3D61A364C86}" type="presParOf" srcId="{6EB3DD3B-6068-4164-A613-0B4EFD86AFF5}" destId="{5122E448-996A-450B-B27F-446BE65DA36B}" srcOrd="4" destOrd="0" presId="urn:microsoft.com/office/officeart/2005/8/layout/bProcess3"/>
-    <dgm:cxn modelId="{E62A0833-C009-4B1B-87DB-D8402D4316EF}" type="presParOf" srcId="{6EB3DD3B-6068-4164-A613-0B4EFD86AFF5}" destId="{7AA474AA-C63C-4816-BC3A-4E9B7804DD18}" srcOrd="5" destOrd="0" presId="urn:microsoft.com/office/officeart/2005/8/layout/bProcess3"/>
-    <dgm:cxn modelId="{60DB20C2-EA9F-4D26-8E83-236EBA65EBF0}" type="presParOf" srcId="{7AA474AA-C63C-4816-BC3A-4E9B7804DD18}" destId="{81DD1EA1-106F-4D01-B0DA-AC85D98B10D8}" srcOrd="0" destOrd="0" presId="urn:microsoft.com/office/officeart/2005/8/layout/bProcess3"/>
-    <dgm:cxn modelId="{CD9DFCC0-800F-44F7-B2EC-2FB1C0FF2101}" type="presParOf" srcId="{6EB3DD3B-6068-4164-A613-0B4EFD86AFF5}" destId="{D188190A-3AFF-45DF-AFEE-54F74EBD10B2}" srcOrd="6" destOrd="0" presId="urn:microsoft.com/office/officeart/2005/8/layout/bProcess3"/>
-    <dgm:cxn modelId="{7F36C65C-743C-4A6C-9C94-F564433D2D69}" type="presParOf" srcId="{6EB3DD3B-6068-4164-A613-0B4EFD86AFF5}" destId="{CADF35E3-7088-4825-B08E-0F45A3B3E4F0}" srcOrd="7" destOrd="0" presId="urn:microsoft.com/office/officeart/2005/8/layout/bProcess3"/>
-    <dgm:cxn modelId="{F6FB6DDB-2250-4CA8-B459-2135B21B549A}" type="presParOf" srcId="{CADF35E3-7088-4825-B08E-0F45A3B3E4F0}" destId="{0C044CF9-A075-4932-85E6-480BF72D7D39}" srcOrd="0" destOrd="0" presId="urn:microsoft.com/office/officeart/2005/8/layout/bProcess3"/>
-    <dgm:cxn modelId="{47E020AB-A44D-441C-864E-99B35759156A}" type="presParOf" srcId="{6EB3DD3B-6068-4164-A613-0B4EFD86AFF5}" destId="{E9A7A38A-1618-461B-89D5-54FFC40D20C8}" srcOrd="8" destOrd="0" presId="urn:microsoft.com/office/officeart/2005/8/layout/bProcess3"/>
-    <dgm:cxn modelId="{9E8BB36C-FD5E-44A0-A6BF-6E579B3BC14B}" type="presParOf" srcId="{6EB3DD3B-6068-4164-A613-0B4EFD86AFF5}" destId="{3F626C78-26E2-4175-8507-DBA5FCD07CF8}" srcOrd="9" destOrd="0" presId="urn:microsoft.com/office/officeart/2005/8/layout/bProcess3"/>
-    <dgm:cxn modelId="{56DBAF6B-4B87-4393-B5D7-AC631631CE27}" type="presParOf" srcId="{3F626C78-26E2-4175-8507-DBA5FCD07CF8}" destId="{EAE202DD-ACD3-4F39-9A55-3CF999A19455}" srcOrd="0" destOrd="0" presId="urn:microsoft.com/office/officeart/2005/8/layout/bProcess3"/>
-    <dgm:cxn modelId="{C9F59CE4-8281-4665-8A3B-64A9ED1457B2}" type="presParOf" srcId="{6EB3DD3B-6068-4164-A613-0B4EFD86AFF5}" destId="{D4422F30-583B-4E28-808A-8B145830ECE7}" srcOrd="10" destOrd="0" presId="urn:microsoft.com/office/officeart/2005/8/layout/bProcess3"/>
-    <dgm:cxn modelId="{99AA5A65-E307-4C26-A03E-E6666752CB19}" type="presParOf" srcId="{6EB3DD3B-6068-4164-A613-0B4EFD86AFF5}" destId="{6CD2D268-52AE-422E-805A-E4399A092BC7}" srcOrd="11" destOrd="0" presId="urn:microsoft.com/office/officeart/2005/8/layout/bProcess3"/>
-    <dgm:cxn modelId="{71FA38D0-5CDC-461E-B636-622D8ABC9280}" type="presParOf" srcId="{6CD2D268-52AE-422E-805A-E4399A092BC7}" destId="{0458F537-3794-4B10-AAE4-90ADE5D1F510}" srcOrd="0" destOrd="0" presId="urn:microsoft.com/office/officeart/2005/8/layout/bProcess3"/>
-    <dgm:cxn modelId="{F0D33632-C595-46CB-8523-DAD07CE4ADE2}" type="presParOf" srcId="{6EB3DD3B-6068-4164-A613-0B4EFD86AFF5}" destId="{32644436-5DA5-4759-B00B-718DD12F4B12}" srcOrd="12" destOrd="0" presId="urn:microsoft.com/office/officeart/2005/8/layout/bProcess3"/>
-    <dgm:cxn modelId="{4EF7F728-CB96-4D29-8B03-00ED4DFFA9CE}" type="presParOf" srcId="{6EB3DD3B-6068-4164-A613-0B4EFD86AFF5}" destId="{AF442EB0-144F-4ADB-9537-0FFA2EAFD7EC}" srcOrd="13" destOrd="0" presId="urn:microsoft.com/office/officeart/2005/8/layout/bProcess3"/>
-    <dgm:cxn modelId="{553B3EE0-EDD9-452E-ADFF-198DEB82DAE7}" type="presParOf" srcId="{AF442EB0-144F-4ADB-9537-0FFA2EAFD7EC}" destId="{6A12FBC9-F271-452F-BB07-F5AC018BD29A}" srcOrd="0" destOrd="0" presId="urn:microsoft.com/office/officeart/2005/8/layout/bProcess3"/>
-    <dgm:cxn modelId="{3D8996D3-D4D4-4FE9-B256-396C0C6268DD}" type="presParOf" srcId="{6EB3DD3B-6068-4164-A613-0B4EFD86AFF5}" destId="{DB8649BF-AE02-4510-BBF1-C63E6899713C}" srcOrd="14" destOrd="0" presId="urn:microsoft.com/office/officeart/2005/8/layout/bProcess3"/>
+    <dgm:cxn modelId="{A44AA467-1A92-4457-B20A-7EF60FBB820F}" type="presOf" srcId="{F7B188F0-084B-4E30-92F6-4B28B5AF0CC6}" destId="{848FC4DF-5B6A-4FD7-81A1-D0851F9C9FDB}" srcOrd="0" destOrd="0" presId="urn:microsoft.com/office/officeart/2005/8/layout/bProcess3"/>
+    <dgm:cxn modelId="{FEFD3955-7457-4D8F-B9C6-B3C76D224BFB}" type="presOf" srcId="{188CCAE2-3200-451A-B986-DA2BD09C8ED6}" destId="{972670CC-DBAB-4345-A244-C5501309393E}" srcOrd="0" destOrd="0" presId="urn:microsoft.com/office/officeart/2005/8/layout/bProcess3"/>
+    <dgm:cxn modelId="{72427554-949C-454C-A9F2-B59CD2471AF9}" type="presOf" srcId="{17866AE0-2D53-4AB2-9046-95714531E7CA}" destId="{CADF35E3-7088-4825-B08E-0F45A3B3E4F0}" srcOrd="0" destOrd="0" presId="urn:microsoft.com/office/officeart/2005/8/layout/bProcess3"/>
+    <dgm:cxn modelId="{69C94D92-750B-41E8-8DF0-75F81A3ED81B}" type="presOf" srcId="{D3D255D6-E8AC-47B1-8A43-F9750E942033}" destId="{5B9C2D75-6703-4E68-8C9A-651036D0BD7D}" srcOrd="1" destOrd="0" presId="urn:microsoft.com/office/officeart/2005/8/layout/bProcess3"/>
+    <dgm:cxn modelId="{BE36924B-201F-47B9-B156-0AB6E1269198}" type="presOf" srcId="{D684D1FA-F643-4DBF-8AA8-0575116ED9D8}" destId="{6CD2D268-52AE-422E-805A-E4399A092BC7}" srcOrd="0" destOrd="0" presId="urn:microsoft.com/office/officeart/2005/8/layout/bProcess3"/>
+    <dgm:cxn modelId="{8EEBD006-4CDA-4C65-9CC1-5D83BA04501F}" type="presOf" srcId="{95370C46-EC7C-4911-95FC-9B10A4CDDB57}" destId="{EAE202DD-ACD3-4F39-9A55-3CF999A19455}" srcOrd="1" destOrd="0" presId="urn:microsoft.com/office/officeart/2005/8/layout/bProcess3"/>
+    <dgm:cxn modelId="{3B0D57C3-D1CC-4A32-A142-6AA616D7A1D4}" type="presParOf" srcId="{6EB3DD3B-6068-4164-A613-0B4EFD86AFF5}" destId="{972670CC-DBAB-4345-A244-C5501309393E}" srcOrd="0" destOrd="0" presId="urn:microsoft.com/office/officeart/2005/8/layout/bProcess3"/>
+    <dgm:cxn modelId="{74A37202-53EA-4721-9746-D66D956B87F7}" type="presParOf" srcId="{6EB3DD3B-6068-4164-A613-0B4EFD86AFF5}" destId="{869F6BD4-EB47-4E04-B448-E4FB8FB0FCC8}" srcOrd="1" destOrd="0" presId="urn:microsoft.com/office/officeart/2005/8/layout/bProcess3"/>
+    <dgm:cxn modelId="{3B6516D6-2112-418B-8F29-F1F8112242F7}" type="presParOf" srcId="{869F6BD4-EB47-4E04-B448-E4FB8FB0FCC8}" destId="{DF8CF581-2703-44D2-9285-14688B04EACC}" srcOrd="0" destOrd="0" presId="urn:microsoft.com/office/officeart/2005/8/layout/bProcess3"/>
+    <dgm:cxn modelId="{750CAABB-170C-4B1B-B9E7-1D5DD29908F5}" type="presParOf" srcId="{6EB3DD3B-6068-4164-A613-0B4EFD86AFF5}" destId="{848FC4DF-5B6A-4FD7-81A1-D0851F9C9FDB}" srcOrd="2" destOrd="0" presId="urn:microsoft.com/office/officeart/2005/8/layout/bProcess3"/>
+    <dgm:cxn modelId="{2F8C0ABB-D7A5-4DC3-9200-CFD1C6C46B5C}" type="presParOf" srcId="{6EB3DD3B-6068-4164-A613-0B4EFD86AFF5}" destId="{170DE359-F099-4B7E-A760-512646AB4E27}" srcOrd="3" destOrd="0" presId="urn:microsoft.com/office/officeart/2005/8/layout/bProcess3"/>
+    <dgm:cxn modelId="{4F2A1890-C1D9-4489-8475-4C936ABDDA71}" type="presParOf" srcId="{170DE359-F099-4B7E-A760-512646AB4E27}" destId="{5B9C2D75-6703-4E68-8C9A-651036D0BD7D}" srcOrd="0" destOrd="0" presId="urn:microsoft.com/office/officeart/2005/8/layout/bProcess3"/>
+    <dgm:cxn modelId="{F8778B1C-15CF-4960-BE9B-73A9DC32163F}" type="presParOf" srcId="{6EB3DD3B-6068-4164-A613-0B4EFD86AFF5}" destId="{5122E448-996A-450B-B27F-446BE65DA36B}" srcOrd="4" destOrd="0" presId="urn:microsoft.com/office/officeart/2005/8/layout/bProcess3"/>
+    <dgm:cxn modelId="{87EF2BC2-0294-4D6D-92A5-09BEBE9C10E2}" type="presParOf" srcId="{6EB3DD3B-6068-4164-A613-0B4EFD86AFF5}" destId="{7AA474AA-C63C-4816-BC3A-4E9B7804DD18}" srcOrd="5" destOrd="0" presId="urn:microsoft.com/office/officeart/2005/8/layout/bProcess3"/>
+    <dgm:cxn modelId="{A62A6B4F-4984-49FF-8BB9-85981E434FD7}" type="presParOf" srcId="{7AA474AA-C63C-4816-BC3A-4E9B7804DD18}" destId="{81DD1EA1-106F-4D01-B0DA-AC85D98B10D8}" srcOrd="0" destOrd="0" presId="urn:microsoft.com/office/officeart/2005/8/layout/bProcess3"/>
+    <dgm:cxn modelId="{8213571A-0A10-4AC8-A919-C057424555C7}" type="presParOf" srcId="{6EB3DD3B-6068-4164-A613-0B4EFD86AFF5}" destId="{D188190A-3AFF-45DF-AFEE-54F74EBD10B2}" srcOrd="6" destOrd="0" presId="urn:microsoft.com/office/officeart/2005/8/layout/bProcess3"/>
+    <dgm:cxn modelId="{ADF06217-96C6-42B0-BC78-4FBA6B8B8F4C}" type="presParOf" srcId="{6EB3DD3B-6068-4164-A613-0B4EFD86AFF5}" destId="{CADF35E3-7088-4825-B08E-0F45A3B3E4F0}" srcOrd="7" destOrd="0" presId="urn:microsoft.com/office/officeart/2005/8/layout/bProcess3"/>
+    <dgm:cxn modelId="{A2DB14A2-1709-48E2-A790-8FDBCAB07594}" type="presParOf" srcId="{CADF35E3-7088-4825-B08E-0F45A3B3E4F0}" destId="{0C044CF9-A075-4932-85E6-480BF72D7D39}" srcOrd="0" destOrd="0" presId="urn:microsoft.com/office/officeart/2005/8/layout/bProcess3"/>
+    <dgm:cxn modelId="{6C4FAECE-DEEE-4FAA-9134-B7ECE7104259}" type="presParOf" srcId="{6EB3DD3B-6068-4164-A613-0B4EFD86AFF5}" destId="{E9A7A38A-1618-461B-89D5-54FFC40D20C8}" srcOrd="8" destOrd="0" presId="urn:microsoft.com/office/officeart/2005/8/layout/bProcess3"/>
+    <dgm:cxn modelId="{F7CA46F7-0FD4-4D7F-B9BF-4E3BAD0206A7}" type="presParOf" srcId="{6EB3DD3B-6068-4164-A613-0B4EFD86AFF5}" destId="{3F626C78-26E2-4175-8507-DBA5FCD07CF8}" srcOrd="9" destOrd="0" presId="urn:microsoft.com/office/officeart/2005/8/layout/bProcess3"/>
+    <dgm:cxn modelId="{17099A1E-03AE-4442-831D-F353AC33A4CA}" type="presParOf" srcId="{3F626C78-26E2-4175-8507-DBA5FCD07CF8}" destId="{EAE202DD-ACD3-4F39-9A55-3CF999A19455}" srcOrd="0" destOrd="0" presId="urn:microsoft.com/office/officeart/2005/8/layout/bProcess3"/>
+    <dgm:cxn modelId="{F157BD73-B647-44A3-BA66-C689B53E4654}" type="presParOf" srcId="{6EB3DD3B-6068-4164-A613-0B4EFD86AFF5}" destId="{D4422F30-583B-4E28-808A-8B145830ECE7}" srcOrd="10" destOrd="0" presId="urn:microsoft.com/office/officeart/2005/8/layout/bProcess3"/>
+    <dgm:cxn modelId="{E29EC8FB-A0BB-4E04-AB02-6768A6920BF6}" type="presParOf" srcId="{6EB3DD3B-6068-4164-A613-0B4EFD86AFF5}" destId="{6CD2D268-52AE-422E-805A-E4399A092BC7}" srcOrd="11" destOrd="0" presId="urn:microsoft.com/office/officeart/2005/8/layout/bProcess3"/>
+    <dgm:cxn modelId="{22C527DA-B434-4BEC-95E9-B4900DF99184}" type="presParOf" srcId="{6CD2D268-52AE-422E-805A-E4399A092BC7}" destId="{0458F537-3794-4B10-AAE4-90ADE5D1F510}" srcOrd="0" destOrd="0" presId="urn:microsoft.com/office/officeart/2005/8/layout/bProcess3"/>
+    <dgm:cxn modelId="{54A61668-17C2-455A-B348-7DA117C8C17F}" type="presParOf" srcId="{6EB3DD3B-6068-4164-A613-0B4EFD86AFF5}" destId="{32644436-5DA5-4759-B00B-718DD12F4B12}" srcOrd="12" destOrd="0" presId="urn:microsoft.com/office/officeart/2005/8/layout/bProcess3"/>
+    <dgm:cxn modelId="{041BA9E3-78F9-46E1-992C-657D1901D83C}" type="presParOf" srcId="{6EB3DD3B-6068-4164-A613-0B4EFD86AFF5}" destId="{AF442EB0-144F-4ADB-9537-0FFA2EAFD7EC}" srcOrd="13" destOrd="0" presId="urn:microsoft.com/office/officeart/2005/8/layout/bProcess3"/>
+    <dgm:cxn modelId="{6E50DE9F-09C7-4BEE-A492-2B9A014CBAE5}" type="presParOf" srcId="{AF442EB0-144F-4ADB-9537-0FFA2EAFD7EC}" destId="{6A12FBC9-F271-452F-BB07-F5AC018BD29A}" srcOrd="0" destOrd="0" presId="urn:microsoft.com/office/officeart/2005/8/layout/bProcess3"/>
+    <dgm:cxn modelId="{B4A6B609-51AB-4042-B0F1-E4B17197017E}" type="presParOf" srcId="{6EB3DD3B-6068-4164-A613-0B4EFD86AFF5}" destId="{DB8649BF-AE02-4510-BBF1-C63E6899713C}" srcOrd="14" destOrd="0" presId="urn:microsoft.com/office/officeart/2005/8/layout/bProcess3"/>
   </dgm:cxnLst>
   <dgm:bg/>
   <dgm:whole/>
+  <dgm:extLst>
+    <a:ext uri="http://schemas.microsoft.com/office/drawing/2008/diagram">
+      <dsp:dataModelExt xmlns:dsp="http://schemas.microsoft.com/office/drawing/2008/diagram" relId="rId16" minVer="http://schemas.openxmlformats.org/drawingml/2006/diagram"/>
+    </a:ext>
+  </dgm:extLst>
 </dgm:dataModel>
+</file>
+
+<file path=word/diagrams/drawing1.xml><?xml version="1.0" encoding="utf-8"?>
+<dsp:drawing xmlns:dgm="http://schemas.openxmlformats.org/drawingml/2006/diagram" xmlns:dsp="http://schemas.microsoft.com/office/drawing/2008/diagram" xmlns:a="http://schemas.openxmlformats.org/drawingml/2006/main">
+  <dsp:spTree>
+    <dsp:nvGrpSpPr>
+      <dsp:cNvPr id="0" name=""/>
+      <dsp:cNvGrpSpPr/>
+    </dsp:nvGrpSpPr>
+    <dsp:grpSpPr/>
+    <dsp:sp modelId="{869F6BD4-EB47-4E04-B448-E4FB8FB0FCC8}">
+      <dsp:nvSpPr>
+        <dsp:cNvPr id="0" name=""/>
+        <dsp:cNvSpPr/>
+      </dsp:nvSpPr>
+      <dsp:spPr>
+        <a:xfrm>
+          <a:off x="1207616" y="197719"/>
+          <a:ext cx="155328" cy="91440"/>
+        </a:xfrm>
+        <a:custGeom>
+          <a:avLst/>
+          <a:gdLst/>
+          <a:ahLst/>
+          <a:cxnLst/>
+          <a:rect l="0" t="0" r="0" b="0"/>
+          <a:pathLst>
+            <a:path>
+              <a:moveTo>
+                <a:pt x="0" y="45720"/>
+              </a:moveTo>
+              <a:lnTo>
+                <a:pt x="155328" y="45720"/>
+              </a:lnTo>
+            </a:path>
+          </a:pathLst>
+        </a:custGeom>
+        <a:noFill/>
+        <a:ln w="9525" cap="flat" cmpd="sng" algn="ctr">
+          <a:solidFill>
+            <a:schemeClr val="dk1">
+              <a:hueOff val="0"/>
+              <a:satOff val="0"/>
+              <a:lumOff val="0"/>
+              <a:alphaOff val="0"/>
+            </a:schemeClr>
+          </a:solidFill>
+          <a:prstDash val="solid"/>
+          <a:tailEnd type="arrow"/>
+        </a:ln>
+        <a:effectLst/>
+      </dsp:spPr>
+      <dsp:style>
+        <a:lnRef idx="1">
+          <a:scrgbClr r="0" g="0" b="0"/>
+        </a:lnRef>
+        <a:fillRef idx="0">
+          <a:scrgbClr r="0" g="0" b="0"/>
+        </a:fillRef>
+        <a:effectRef idx="0">
+          <a:scrgbClr r="0" g="0" b="0"/>
+        </a:effectRef>
+        <a:fontRef idx="minor"/>
+      </dsp:style>
+      <dsp:txBody>
+        <a:bodyPr spcFirstLastPara="0" vert="horz" wrap="square" lIns="12700" tIns="0" rIns="12700" bIns="0" numCol="1" spcCol="1270" anchor="ctr" anchorCtr="0">
+          <a:noAutofit/>
+        </a:bodyPr>
+        <a:lstStyle/>
+        <a:p>
+          <a:pPr lvl="0" algn="ctr" defTabSz="222250">
+            <a:lnSpc>
+              <a:spcPct val="90000"/>
+            </a:lnSpc>
+            <a:spcBef>
+              <a:spcPct val="0"/>
+            </a:spcBef>
+            <a:spcAft>
+              <a:spcPct val="35000"/>
+            </a:spcAft>
+          </a:pPr>
+          <a:endParaRPr lang="en-GB" sz="500" kern="1200"/>
+        </a:p>
+      </dsp:txBody>
+      <dsp:txXfrm>
+        <a:off x="1280632" y="242509"/>
+        <a:ext cx="9296" cy="1859"/>
+      </dsp:txXfrm>
+    </dsp:sp>
+    <dsp:sp modelId="{972670CC-DBAB-4345-A244-C5501309393E}">
+      <dsp:nvSpPr>
+        <dsp:cNvPr id="0" name=""/>
+        <dsp:cNvSpPr/>
+      </dsp:nvSpPr>
+      <dsp:spPr>
+        <a:xfrm>
+          <a:off x="401030" y="923"/>
+          <a:ext cx="808386" cy="485031"/>
+        </a:xfrm>
+        <a:prstGeom prst="rect">
+          <a:avLst/>
+        </a:prstGeom>
+        <a:gradFill rotWithShape="0">
+          <a:gsLst>
+            <a:gs pos="0">
+              <a:schemeClr val="lt1">
+                <a:hueOff val="0"/>
+                <a:satOff val="0"/>
+                <a:lumOff val="0"/>
+                <a:alphaOff val="0"/>
+                <a:tint val="50000"/>
+                <a:satMod val="300000"/>
+              </a:schemeClr>
+            </a:gs>
+            <a:gs pos="35000">
+              <a:schemeClr val="lt1">
+                <a:hueOff val="0"/>
+                <a:satOff val="0"/>
+                <a:lumOff val="0"/>
+                <a:alphaOff val="0"/>
+                <a:tint val="37000"/>
+                <a:satMod val="300000"/>
+              </a:schemeClr>
+            </a:gs>
+            <a:gs pos="100000">
+              <a:schemeClr val="lt1">
+                <a:hueOff val="0"/>
+                <a:satOff val="0"/>
+                <a:lumOff val="0"/>
+                <a:alphaOff val="0"/>
+                <a:tint val="15000"/>
+                <a:satMod val="350000"/>
+              </a:schemeClr>
+            </a:gs>
+          </a:gsLst>
+          <a:lin ang="16200000" scaled="1"/>
+        </a:gradFill>
+        <a:ln>
+          <a:noFill/>
+        </a:ln>
+        <a:effectLst>
+          <a:outerShdw blurRad="40000" dist="20000" dir="5400000" rotWithShape="0">
+            <a:srgbClr val="000000">
+              <a:alpha val="38000"/>
+            </a:srgbClr>
+          </a:outerShdw>
+        </a:effectLst>
+        <a:scene3d>
+          <a:camera prst="orthographicFront"/>
+          <a:lightRig rig="flat" dir="t"/>
+        </a:scene3d>
+        <a:sp3d prstMaterial="dkEdge">
+          <a:bevelT w="8200" h="38100"/>
+        </a:sp3d>
+      </dsp:spPr>
+      <dsp:style>
+        <a:lnRef idx="0">
+          <a:scrgbClr r="0" g="0" b="0"/>
+        </a:lnRef>
+        <a:fillRef idx="2">
+          <a:scrgbClr r="0" g="0" b="0"/>
+        </a:fillRef>
+        <a:effectRef idx="1">
+          <a:scrgbClr r="0" g="0" b="0"/>
+        </a:effectRef>
+        <a:fontRef idx="minor">
+          <a:schemeClr val="dk1"/>
+        </a:fontRef>
+      </dsp:style>
+      <dsp:txBody>
+        <a:bodyPr spcFirstLastPara="0" vert="horz" wrap="square" lIns="56896" tIns="56896" rIns="56896" bIns="56896" numCol="1" spcCol="1270" anchor="ctr" anchorCtr="0">
+          <a:noAutofit/>
+        </a:bodyPr>
+        <a:lstStyle/>
+        <a:p>
+          <a:pPr lvl="0" algn="ctr" defTabSz="355600">
+            <a:lnSpc>
+              <a:spcPct val="90000"/>
+            </a:lnSpc>
+            <a:spcBef>
+              <a:spcPct val="0"/>
+            </a:spcBef>
+            <a:spcAft>
+              <a:spcPct val="35000"/>
+            </a:spcAft>
+          </a:pPr>
+          <a:r>
+            <a:rPr lang="en-GB" sz="800" kern="1200"/>
+            <a:t>Start</a:t>
+          </a:r>
+        </a:p>
+      </dsp:txBody>
+      <dsp:txXfrm>
+        <a:off x="401030" y="923"/>
+        <a:ext cx="808386" cy="485031"/>
+      </dsp:txXfrm>
+    </dsp:sp>
+    <dsp:sp modelId="{170DE359-F099-4B7E-A760-512646AB4E27}">
+      <dsp:nvSpPr>
+        <dsp:cNvPr id="0" name=""/>
+        <dsp:cNvSpPr/>
+      </dsp:nvSpPr>
+      <dsp:spPr>
+        <a:xfrm>
+          <a:off x="2201932" y="197719"/>
+          <a:ext cx="155328" cy="91440"/>
+        </a:xfrm>
+        <a:custGeom>
+          <a:avLst/>
+          <a:gdLst/>
+          <a:ahLst/>
+          <a:cxnLst/>
+          <a:rect l="0" t="0" r="0" b="0"/>
+          <a:pathLst>
+            <a:path>
+              <a:moveTo>
+                <a:pt x="0" y="45720"/>
+              </a:moveTo>
+              <a:lnTo>
+                <a:pt x="155328" y="45720"/>
+              </a:lnTo>
+            </a:path>
+          </a:pathLst>
+        </a:custGeom>
+        <a:noFill/>
+        <a:ln w="9525" cap="flat" cmpd="sng" algn="ctr">
+          <a:solidFill>
+            <a:schemeClr val="dk1">
+              <a:hueOff val="0"/>
+              <a:satOff val="0"/>
+              <a:lumOff val="0"/>
+              <a:alphaOff val="0"/>
+            </a:schemeClr>
+          </a:solidFill>
+          <a:prstDash val="solid"/>
+          <a:tailEnd type="arrow"/>
+        </a:ln>
+        <a:effectLst/>
+      </dsp:spPr>
+      <dsp:style>
+        <a:lnRef idx="1">
+          <a:scrgbClr r="0" g="0" b="0"/>
+        </a:lnRef>
+        <a:fillRef idx="0">
+          <a:scrgbClr r="0" g="0" b="0"/>
+        </a:fillRef>
+        <a:effectRef idx="0">
+          <a:scrgbClr r="0" g="0" b="0"/>
+        </a:effectRef>
+        <a:fontRef idx="minor"/>
+      </dsp:style>
+      <dsp:txBody>
+        <a:bodyPr spcFirstLastPara="0" vert="horz" wrap="square" lIns="12700" tIns="0" rIns="12700" bIns="0" numCol="1" spcCol="1270" anchor="ctr" anchorCtr="0">
+          <a:noAutofit/>
+        </a:bodyPr>
+        <a:lstStyle/>
+        <a:p>
+          <a:pPr lvl="0" algn="ctr" defTabSz="222250">
+            <a:lnSpc>
+              <a:spcPct val="90000"/>
+            </a:lnSpc>
+            <a:spcBef>
+              <a:spcPct val="0"/>
+            </a:spcBef>
+            <a:spcAft>
+              <a:spcPct val="35000"/>
+            </a:spcAft>
+          </a:pPr>
+          <a:endParaRPr lang="en-GB" sz="500" kern="1200"/>
+        </a:p>
+      </dsp:txBody>
+      <dsp:txXfrm>
+        <a:off x="2274948" y="242509"/>
+        <a:ext cx="9296" cy="1859"/>
+      </dsp:txXfrm>
+    </dsp:sp>
+    <dsp:sp modelId="{848FC4DF-5B6A-4FD7-81A1-D0851F9C9FDB}">
+      <dsp:nvSpPr>
+        <dsp:cNvPr id="0" name=""/>
+        <dsp:cNvSpPr/>
+      </dsp:nvSpPr>
+      <dsp:spPr>
+        <a:xfrm>
+          <a:off x="1395345" y="923"/>
+          <a:ext cx="808386" cy="485031"/>
+        </a:xfrm>
+        <a:prstGeom prst="rect">
+          <a:avLst/>
+        </a:prstGeom>
+        <a:gradFill rotWithShape="0">
+          <a:gsLst>
+            <a:gs pos="0">
+              <a:schemeClr val="lt1">
+                <a:hueOff val="0"/>
+                <a:satOff val="0"/>
+                <a:lumOff val="0"/>
+                <a:alphaOff val="0"/>
+                <a:tint val="50000"/>
+                <a:satMod val="300000"/>
+              </a:schemeClr>
+            </a:gs>
+            <a:gs pos="35000">
+              <a:schemeClr val="lt1">
+                <a:hueOff val="0"/>
+                <a:satOff val="0"/>
+                <a:lumOff val="0"/>
+                <a:alphaOff val="0"/>
+                <a:tint val="37000"/>
+                <a:satMod val="300000"/>
+              </a:schemeClr>
+            </a:gs>
+            <a:gs pos="100000">
+              <a:schemeClr val="lt1">
+                <a:hueOff val="0"/>
+                <a:satOff val="0"/>
+                <a:lumOff val="0"/>
+                <a:alphaOff val="0"/>
+                <a:tint val="15000"/>
+                <a:satMod val="350000"/>
+              </a:schemeClr>
+            </a:gs>
+          </a:gsLst>
+          <a:lin ang="16200000" scaled="1"/>
+        </a:gradFill>
+        <a:ln>
+          <a:noFill/>
+        </a:ln>
+        <a:effectLst>
+          <a:outerShdw blurRad="40000" dist="20000" dir="5400000" rotWithShape="0">
+            <a:srgbClr val="000000">
+              <a:alpha val="38000"/>
+            </a:srgbClr>
+          </a:outerShdw>
+        </a:effectLst>
+        <a:scene3d>
+          <a:camera prst="orthographicFront"/>
+          <a:lightRig rig="flat" dir="t"/>
+        </a:scene3d>
+        <a:sp3d prstMaterial="dkEdge">
+          <a:bevelT w="8200" h="38100"/>
+        </a:sp3d>
+      </dsp:spPr>
+      <dsp:style>
+        <a:lnRef idx="0">
+          <a:scrgbClr r="0" g="0" b="0"/>
+        </a:lnRef>
+        <a:fillRef idx="2">
+          <a:scrgbClr r="0" g="0" b="0"/>
+        </a:fillRef>
+        <a:effectRef idx="1">
+          <a:scrgbClr r="0" g="0" b="0"/>
+        </a:effectRef>
+        <a:fontRef idx="minor">
+          <a:schemeClr val="dk1"/>
+        </a:fontRef>
+      </dsp:style>
+      <dsp:txBody>
+        <a:bodyPr spcFirstLastPara="0" vert="horz" wrap="square" lIns="56896" tIns="56896" rIns="56896" bIns="56896" numCol="1" spcCol="1270" anchor="ctr" anchorCtr="0">
+          <a:noAutofit/>
+        </a:bodyPr>
+        <a:lstStyle/>
+        <a:p>
+          <a:pPr lvl="0" algn="ctr" defTabSz="355600">
+            <a:lnSpc>
+              <a:spcPct val="90000"/>
+            </a:lnSpc>
+            <a:spcBef>
+              <a:spcPct val="0"/>
+            </a:spcBef>
+            <a:spcAft>
+              <a:spcPct val="35000"/>
+            </a:spcAft>
+          </a:pPr>
+          <a:r>
+            <a:rPr lang="en-GB" sz="800" kern="1200"/>
+            <a:t>Requirement recieved</a:t>
+          </a:r>
+        </a:p>
+      </dsp:txBody>
+      <dsp:txXfrm>
+        <a:off x="1395345" y="923"/>
+        <a:ext cx="808386" cy="485031"/>
+      </dsp:txXfrm>
+    </dsp:sp>
+    <dsp:sp modelId="{7AA474AA-C63C-4816-BC3A-4E9B7804DD18}">
+      <dsp:nvSpPr>
+        <dsp:cNvPr id="0" name=""/>
+        <dsp:cNvSpPr/>
+      </dsp:nvSpPr>
+      <dsp:spPr>
+        <a:xfrm>
+          <a:off x="805223" y="484155"/>
+          <a:ext cx="1988631" cy="155328"/>
+        </a:xfrm>
+        <a:custGeom>
+          <a:avLst/>
+          <a:gdLst/>
+          <a:ahLst/>
+          <a:cxnLst/>
+          <a:rect l="0" t="0" r="0" b="0"/>
+          <a:pathLst>
+            <a:path>
+              <a:moveTo>
+                <a:pt x="1988631" y="0"/>
+              </a:moveTo>
+              <a:lnTo>
+                <a:pt x="1988631" y="94764"/>
+              </a:lnTo>
+              <a:lnTo>
+                <a:pt x="0" y="94764"/>
+              </a:lnTo>
+              <a:lnTo>
+                <a:pt x="0" y="155328"/>
+              </a:lnTo>
+            </a:path>
+          </a:pathLst>
+        </a:custGeom>
+        <a:noFill/>
+        <a:ln w="9525" cap="flat" cmpd="sng" algn="ctr">
+          <a:solidFill>
+            <a:schemeClr val="dk1">
+              <a:hueOff val="0"/>
+              <a:satOff val="0"/>
+              <a:lumOff val="0"/>
+              <a:alphaOff val="0"/>
+            </a:schemeClr>
+          </a:solidFill>
+          <a:prstDash val="solid"/>
+          <a:tailEnd type="arrow"/>
+        </a:ln>
+        <a:effectLst/>
+      </dsp:spPr>
+      <dsp:style>
+        <a:lnRef idx="1">
+          <a:scrgbClr r="0" g="0" b="0"/>
+        </a:lnRef>
+        <a:fillRef idx="0">
+          <a:scrgbClr r="0" g="0" b="0"/>
+        </a:fillRef>
+        <a:effectRef idx="0">
+          <a:scrgbClr r="0" g="0" b="0"/>
+        </a:effectRef>
+        <a:fontRef idx="minor"/>
+      </dsp:style>
+      <dsp:txBody>
+        <a:bodyPr spcFirstLastPara="0" vert="horz" wrap="square" lIns="12700" tIns="0" rIns="12700" bIns="0" numCol="1" spcCol="1270" anchor="ctr" anchorCtr="0">
+          <a:noAutofit/>
+        </a:bodyPr>
+        <a:lstStyle/>
+        <a:p>
+          <a:pPr lvl="0" algn="ctr" defTabSz="222250">
+            <a:lnSpc>
+              <a:spcPct val="90000"/>
+            </a:lnSpc>
+            <a:spcBef>
+              <a:spcPct val="0"/>
+            </a:spcBef>
+            <a:spcAft>
+              <a:spcPct val="35000"/>
+            </a:spcAft>
+          </a:pPr>
+          <a:endParaRPr lang="en-GB" sz="500" kern="1200"/>
+        </a:p>
+      </dsp:txBody>
+      <dsp:txXfrm>
+        <a:off x="1749606" y="560889"/>
+        <a:ext cx="99865" cy="1859"/>
+      </dsp:txXfrm>
+    </dsp:sp>
+    <dsp:sp modelId="{5122E448-996A-450B-B27F-446BE65DA36B}">
+      <dsp:nvSpPr>
+        <dsp:cNvPr id="0" name=""/>
+        <dsp:cNvSpPr/>
+      </dsp:nvSpPr>
+      <dsp:spPr>
+        <a:xfrm>
+          <a:off x="2389661" y="923"/>
+          <a:ext cx="808386" cy="485031"/>
+        </a:xfrm>
+        <a:prstGeom prst="rect">
+          <a:avLst/>
+        </a:prstGeom>
+        <a:gradFill rotWithShape="0">
+          <a:gsLst>
+            <a:gs pos="0">
+              <a:schemeClr val="lt1">
+                <a:hueOff val="0"/>
+                <a:satOff val="0"/>
+                <a:lumOff val="0"/>
+                <a:alphaOff val="0"/>
+                <a:tint val="50000"/>
+                <a:satMod val="300000"/>
+              </a:schemeClr>
+            </a:gs>
+            <a:gs pos="35000">
+              <a:schemeClr val="lt1">
+                <a:hueOff val="0"/>
+                <a:satOff val="0"/>
+                <a:lumOff val="0"/>
+                <a:alphaOff val="0"/>
+                <a:tint val="37000"/>
+                <a:satMod val="300000"/>
+              </a:schemeClr>
+            </a:gs>
+            <a:gs pos="100000">
+              <a:schemeClr val="lt1">
+                <a:hueOff val="0"/>
+                <a:satOff val="0"/>
+                <a:lumOff val="0"/>
+                <a:alphaOff val="0"/>
+                <a:tint val="15000"/>
+                <a:satMod val="350000"/>
+              </a:schemeClr>
+            </a:gs>
+          </a:gsLst>
+          <a:lin ang="16200000" scaled="1"/>
+        </a:gradFill>
+        <a:ln>
+          <a:noFill/>
+        </a:ln>
+        <a:effectLst>
+          <a:outerShdw blurRad="40000" dist="20000" dir="5400000" rotWithShape="0">
+            <a:srgbClr val="000000">
+              <a:alpha val="38000"/>
+            </a:srgbClr>
+          </a:outerShdw>
+        </a:effectLst>
+        <a:scene3d>
+          <a:camera prst="orthographicFront"/>
+          <a:lightRig rig="flat" dir="t"/>
+        </a:scene3d>
+        <a:sp3d prstMaterial="dkEdge">
+          <a:bevelT w="8200" h="38100"/>
+        </a:sp3d>
+      </dsp:spPr>
+      <dsp:style>
+        <a:lnRef idx="0">
+          <a:scrgbClr r="0" g="0" b="0"/>
+        </a:lnRef>
+        <a:fillRef idx="2">
+          <a:scrgbClr r="0" g="0" b="0"/>
+        </a:fillRef>
+        <a:effectRef idx="1">
+          <a:scrgbClr r="0" g="0" b="0"/>
+        </a:effectRef>
+        <a:fontRef idx="minor">
+          <a:schemeClr val="dk1"/>
+        </a:fontRef>
+      </dsp:style>
+      <dsp:txBody>
+        <a:bodyPr spcFirstLastPara="0" vert="horz" wrap="square" lIns="56896" tIns="56896" rIns="56896" bIns="56896" numCol="1" spcCol="1270" anchor="ctr" anchorCtr="0">
+          <a:noAutofit/>
+        </a:bodyPr>
+        <a:lstStyle/>
+        <a:p>
+          <a:pPr lvl="0" algn="ctr" defTabSz="355600">
+            <a:lnSpc>
+              <a:spcPct val="90000"/>
+            </a:lnSpc>
+            <a:spcBef>
+              <a:spcPct val="0"/>
+            </a:spcBef>
+            <a:spcAft>
+              <a:spcPct val="35000"/>
+            </a:spcAft>
+          </a:pPr>
+          <a:r>
+            <a:rPr lang="en-GB" sz="800" kern="1200"/>
+            <a:t>Requirements Development</a:t>
+          </a:r>
+        </a:p>
+      </dsp:txBody>
+      <dsp:txXfrm>
+        <a:off x="2389661" y="923"/>
+        <a:ext cx="808386" cy="485031"/>
+      </dsp:txXfrm>
+    </dsp:sp>
+    <dsp:sp modelId="{CADF35E3-7088-4825-B08E-0F45A3B3E4F0}">
+      <dsp:nvSpPr>
+        <dsp:cNvPr id="0" name=""/>
+        <dsp:cNvSpPr/>
+      </dsp:nvSpPr>
+      <dsp:spPr>
+        <a:xfrm>
+          <a:off x="1207616" y="868680"/>
+          <a:ext cx="155328" cy="91440"/>
+        </a:xfrm>
+        <a:custGeom>
+          <a:avLst/>
+          <a:gdLst/>
+          <a:ahLst/>
+          <a:cxnLst/>
+          <a:rect l="0" t="0" r="0" b="0"/>
+          <a:pathLst>
+            <a:path>
+              <a:moveTo>
+                <a:pt x="0" y="45720"/>
+              </a:moveTo>
+              <a:lnTo>
+                <a:pt x="155328" y="45720"/>
+              </a:lnTo>
+            </a:path>
+          </a:pathLst>
+        </a:custGeom>
+        <a:noFill/>
+        <a:ln w="9525" cap="flat" cmpd="sng" algn="ctr">
+          <a:solidFill>
+            <a:schemeClr val="dk1">
+              <a:hueOff val="0"/>
+              <a:satOff val="0"/>
+              <a:lumOff val="0"/>
+              <a:alphaOff val="0"/>
+            </a:schemeClr>
+          </a:solidFill>
+          <a:prstDash val="solid"/>
+          <a:tailEnd type="arrow"/>
+        </a:ln>
+        <a:effectLst/>
+      </dsp:spPr>
+      <dsp:style>
+        <a:lnRef idx="1">
+          <a:scrgbClr r="0" g="0" b="0"/>
+        </a:lnRef>
+        <a:fillRef idx="0">
+          <a:scrgbClr r="0" g="0" b="0"/>
+        </a:fillRef>
+        <a:effectRef idx="0">
+          <a:scrgbClr r="0" g="0" b="0"/>
+        </a:effectRef>
+        <a:fontRef idx="minor"/>
+      </dsp:style>
+      <dsp:txBody>
+        <a:bodyPr spcFirstLastPara="0" vert="horz" wrap="square" lIns="12700" tIns="0" rIns="12700" bIns="0" numCol="1" spcCol="1270" anchor="ctr" anchorCtr="0">
+          <a:noAutofit/>
+        </a:bodyPr>
+        <a:lstStyle/>
+        <a:p>
+          <a:pPr lvl="0" algn="ctr" defTabSz="222250">
+            <a:lnSpc>
+              <a:spcPct val="90000"/>
+            </a:lnSpc>
+            <a:spcBef>
+              <a:spcPct val="0"/>
+            </a:spcBef>
+            <a:spcAft>
+              <a:spcPct val="35000"/>
+            </a:spcAft>
+          </a:pPr>
+          <a:endParaRPr lang="en-GB" sz="500" kern="1200"/>
+        </a:p>
+      </dsp:txBody>
+      <dsp:txXfrm>
+        <a:off x="1280632" y="913470"/>
+        <a:ext cx="9296" cy="1859"/>
+      </dsp:txXfrm>
+    </dsp:sp>
+    <dsp:sp modelId="{D188190A-3AFF-45DF-AFEE-54F74EBD10B2}">
+      <dsp:nvSpPr>
+        <dsp:cNvPr id="0" name=""/>
+        <dsp:cNvSpPr/>
+      </dsp:nvSpPr>
+      <dsp:spPr>
+        <a:xfrm>
+          <a:off x="401030" y="671884"/>
+          <a:ext cx="808386" cy="485031"/>
+        </a:xfrm>
+        <a:prstGeom prst="rect">
+          <a:avLst/>
+        </a:prstGeom>
+        <a:gradFill rotWithShape="0">
+          <a:gsLst>
+            <a:gs pos="0">
+              <a:schemeClr val="lt1">
+                <a:hueOff val="0"/>
+                <a:satOff val="0"/>
+                <a:lumOff val="0"/>
+                <a:alphaOff val="0"/>
+                <a:tint val="50000"/>
+                <a:satMod val="300000"/>
+              </a:schemeClr>
+            </a:gs>
+            <a:gs pos="35000">
+              <a:schemeClr val="lt1">
+                <a:hueOff val="0"/>
+                <a:satOff val="0"/>
+                <a:lumOff val="0"/>
+                <a:alphaOff val="0"/>
+                <a:tint val="37000"/>
+                <a:satMod val="300000"/>
+              </a:schemeClr>
+            </a:gs>
+            <a:gs pos="100000">
+              <a:schemeClr val="lt1">
+                <a:hueOff val="0"/>
+                <a:satOff val="0"/>
+                <a:lumOff val="0"/>
+                <a:alphaOff val="0"/>
+                <a:tint val="15000"/>
+                <a:satMod val="350000"/>
+              </a:schemeClr>
+            </a:gs>
+          </a:gsLst>
+          <a:lin ang="16200000" scaled="1"/>
+        </a:gradFill>
+        <a:ln>
+          <a:noFill/>
+        </a:ln>
+        <a:effectLst>
+          <a:outerShdw blurRad="40000" dist="20000" dir="5400000" rotWithShape="0">
+            <a:srgbClr val="000000">
+              <a:alpha val="38000"/>
+            </a:srgbClr>
+          </a:outerShdw>
+        </a:effectLst>
+        <a:scene3d>
+          <a:camera prst="orthographicFront"/>
+          <a:lightRig rig="flat" dir="t"/>
+        </a:scene3d>
+        <a:sp3d prstMaterial="dkEdge">
+          <a:bevelT w="8200" h="38100"/>
+        </a:sp3d>
+      </dsp:spPr>
+      <dsp:style>
+        <a:lnRef idx="0">
+          <a:scrgbClr r="0" g="0" b="0"/>
+        </a:lnRef>
+        <a:fillRef idx="2">
+          <a:scrgbClr r="0" g="0" b="0"/>
+        </a:fillRef>
+        <a:effectRef idx="1">
+          <a:scrgbClr r="0" g="0" b="0"/>
+        </a:effectRef>
+        <a:fontRef idx="minor">
+          <a:schemeClr val="dk1"/>
+        </a:fontRef>
+      </dsp:style>
+      <dsp:txBody>
+        <a:bodyPr spcFirstLastPara="0" vert="horz" wrap="square" lIns="56896" tIns="56896" rIns="56896" bIns="56896" numCol="1" spcCol="1270" anchor="ctr" anchorCtr="0">
+          <a:noAutofit/>
+        </a:bodyPr>
+        <a:lstStyle/>
+        <a:p>
+          <a:pPr lvl="0" algn="ctr" defTabSz="355600">
+            <a:lnSpc>
+              <a:spcPct val="90000"/>
+            </a:lnSpc>
+            <a:spcBef>
+              <a:spcPct val="0"/>
+            </a:spcBef>
+            <a:spcAft>
+              <a:spcPct val="35000"/>
+            </a:spcAft>
+          </a:pPr>
+          <a:r>
+            <a:rPr lang="en-GB" sz="800" kern="1200"/>
+            <a:t>Planning</a:t>
+          </a:r>
+        </a:p>
+      </dsp:txBody>
+      <dsp:txXfrm>
+        <a:off x="401030" y="671884"/>
+        <a:ext cx="808386" cy="485031"/>
+      </dsp:txXfrm>
+    </dsp:sp>
+    <dsp:sp modelId="{3F626C78-26E2-4175-8507-DBA5FCD07CF8}">
+      <dsp:nvSpPr>
+        <dsp:cNvPr id="0" name=""/>
+        <dsp:cNvSpPr/>
+      </dsp:nvSpPr>
+      <dsp:spPr>
+        <a:xfrm>
+          <a:off x="2201932" y="868680"/>
+          <a:ext cx="155328" cy="91440"/>
+        </a:xfrm>
+        <a:custGeom>
+          <a:avLst/>
+          <a:gdLst/>
+          <a:ahLst/>
+          <a:cxnLst/>
+          <a:rect l="0" t="0" r="0" b="0"/>
+          <a:pathLst>
+            <a:path>
+              <a:moveTo>
+                <a:pt x="0" y="45720"/>
+              </a:moveTo>
+              <a:lnTo>
+                <a:pt x="155328" y="45720"/>
+              </a:lnTo>
+            </a:path>
+          </a:pathLst>
+        </a:custGeom>
+        <a:noFill/>
+        <a:ln w="9525" cap="flat" cmpd="sng" algn="ctr">
+          <a:solidFill>
+            <a:schemeClr val="dk1">
+              <a:hueOff val="0"/>
+              <a:satOff val="0"/>
+              <a:lumOff val="0"/>
+              <a:alphaOff val="0"/>
+            </a:schemeClr>
+          </a:solidFill>
+          <a:prstDash val="solid"/>
+          <a:tailEnd type="arrow"/>
+        </a:ln>
+        <a:effectLst/>
+      </dsp:spPr>
+      <dsp:style>
+        <a:lnRef idx="1">
+          <a:scrgbClr r="0" g="0" b="0"/>
+        </a:lnRef>
+        <a:fillRef idx="0">
+          <a:scrgbClr r="0" g="0" b="0"/>
+        </a:fillRef>
+        <a:effectRef idx="0">
+          <a:scrgbClr r="0" g="0" b="0"/>
+        </a:effectRef>
+        <a:fontRef idx="minor"/>
+      </dsp:style>
+      <dsp:txBody>
+        <a:bodyPr spcFirstLastPara="0" vert="horz" wrap="square" lIns="12700" tIns="0" rIns="12700" bIns="0" numCol="1" spcCol="1270" anchor="ctr" anchorCtr="0">
+          <a:noAutofit/>
+        </a:bodyPr>
+        <a:lstStyle/>
+        <a:p>
+          <a:pPr lvl="0" algn="ctr" defTabSz="222250">
+            <a:lnSpc>
+              <a:spcPct val="90000"/>
+            </a:lnSpc>
+            <a:spcBef>
+              <a:spcPct val="0"/>
+            </a:spcBef>
+            <a:spcAft>
+              <a:spcPct val="35000"/>
+            </a:spcAft>
+          </a:pPr>
+          <a:endParaRPr lang="en-GB" sz="500" kern="1200"/>
+        </a:p>
+      </dsp:txBody>
+      <dsp:txXfrm>
+        <a:off x="2274948" y="913470"/>
+        <a:ext cx="9296" cy="1859"/>
+      </dsp:txXfrm>
+    </dsp:sp>
+    <dsp:sp modelId="{E9A7A38A-1618-461B-89D5-54FFC40D20C8}">
+      <dsp:nvSpPr>
+        <dsp:cNvPr id="0" name=""/>
+        <dsp:cNvSpPr/>
+      </dsp:nvSpPr>
+      <dsp:spPr>
+        <a:xfrm>
+          <a:off x="1395345" y="671884"/>
+          <a:ext cx="808386" cy="485031"/>
+        </a:xfrm>
+        <a:prstGeom prst="rect">
+          <a:avLst/>
+        </a:prstGeom>
+        <a:gradFill rotWithShape="0">
+          <a:gsLst>
+            <a:gs pos="0">
+              <a:schemeClr val="lt1">
+                <a:hueOff val="0"/>
+                <a:satOff val="0"/>
+                <a:lumOff val="0"/>
+                <a:alphaOff val="0"/>
+                <a:tint val="50000"/>
+                <a:satMod val="300000"/>
+              </a:schemeClr>
+            </a:gs>
+            <a:gs pos="35000">
+              <a:schemeClr val="lt1">
+                <a:hueOff val="0"/>
+                <a:satOff val="0"/>
+                <a:lumOff val="0"/>
+                <a:alphaOff val="0"/>
+                <a:tint val="37000"/>
+                <a:satMod val="300000"/>
+              </a:schemeClr>
+            </a:gs>
+            <a:gs pos="100000">
+              <a:schemeClr val="lt1">
+                <a:hueOff val="0"/>
+                <a:satOff val="0"/>
+                <a:lumOff val="0"/>
+                <a:alphaOff val="0"/>
+                <a:tint val="15000"/>
+                <a:satMod val="350000"/>
+              </a:schemeClr>
+            </a:gs>
+          </a:gsLst>
+          <a:lin ang="16200000" scaled="1"/>
+        </a:gradFill>
+        <a:ln>
+          <a:noFill/>
+        </a:ln>
+        <a:effectLst>
+          <a:outerShdw blurRad="40000" dist="20000" dir="5400000" rotWithShape="0">
+            <a:srgbClr val="000000">
+              <a:alpha val="38000"/>
+            </a:srgbClr>
+          </a:outerShdw>
+        </a:effectLst>
+        <a:scene3d>
+          <a:camera prst="orthographicFront"/>
+          <a:lightRig rig="flat" dir="t"/>
+        </a:scene3d>
+        <a:sp3d prstMaterial="dkEdge">
+          <a:bevelT w="8200" h="38100"/>
+        </a:sp3d>
+      </dsp:spPr>
+      <dsp:style>
+        <a:lnRef idx="0">
+          <a:scrgbClr r="0" g="0" b="0"/>
+        </a:lnRef>
+        <a:fillRef idx="2">
+          <a:scrgbClr r="0" g="0" b="0"/>
+        </a:fillRef>
+        <a:effectRef idx="1">
+          <a:scrgbClr r="0" g="0" b="0"/>
+        </a:effectRef>
+        <a:fontRef idx="minor">
+          <a:schemeClr val="dk1"/>
+        </a:fontRef>
+      </dsp:style>
+      <dsp:txBody>
+        <a:bodyPr spcFirstLastPara="0" vert="horz" wrap="square" lIns="56896" tIns="56896" rIns="56896" bIns="56896" numCol="1" spcCol="1270" anchor="ctr" anchorCtr="0">
+          <a:noAutofit/>
+        </a:bodyPr>
+        <a:lstStyle/>
+        <a:p>
+          <a:pPr lvl="0" algn="ctr" defTabSz="355600">
+            <a:lnSpc>
+              <a:spcPct val="90000"/>
+            </a:lnSpc>
+            <a:spcBef>
+              <a:spcPct val="0"/>
+            </a:spcBef>
+            <a:spcAft>
+              <a:spcPct val="35000"/>
+            </a:spcAft>
+          </a:pPr>
+          <a:r>
+            <a:rPr lang="en-GB" sz="800" kern="1200"/>
+            <a:t>Design and Implementation</a:t>
+          </a:r>
+        </a:p>
+      </dsp:txBody>
+      <dsp:txXfrm>
+        <a:off x="1395345" y="671884"/>
+        <a:ext cx="808386" cy="485031"/>
+      </dsp:txXfrm>
+    </dsp:sp>
+    <dsp:sp modelId="{6CD2D268-52AE-422E-805A-E4399A092BC7}">
+      <dsp:nvSpPr>
+        <dsp:cNvPr id="0" name=""/>
+        <dsp:cNvSpPr/>
+      </dsp:nvSpPr>
+      <dsp:spPr>
+        <a:xfrm>
+          <a:off x="805223" y="1155115"/>
+          <a:ext cx="1988631" cy="155328"/>
+        </a:xfrm>
+        <a:custGeom>
+          <a:avLst/>
+          <a:gdLst/>
+          <a:ahLst/>
+          <a:cxnLst/>
+          <a:rect l="0" t="0" r="0" b="0"/>
+          <a:pathLst>
+            <a:path>
+              <a:moveTo>
+                <a:pt x="1988631" y="0"/>
+              </a:moveTo>
+              <a:lnTo>
+                <a:pt x="1988631" y="94764"/>
+              </a:lnTo>
+              <a:lnTo>
+                <a:pt x="0" y="94764"/>
+              </a:lnTo>
+              <a:lnTo>
+                <a:pt x="0" y="155328"/>
+              </a:lnTo>
+            </a:path>
+          </a:pathLst>
+        </a:custGeom>
+        <a:noFill/>
+        <a:ln w="9525" cap="flat" cmpd="sng" algn="ctr">
+          <a:solidFill>
+            <a:schemeClr val="dk1">
+              <a:hueOff val="0"/>
+              <a:satOff val="0"/>
+              <a:lumOff val="0"/>
+              <a:alphaOff val="0"/>
+            </a:schemeClr>
+          </a:solidFill>
+          <a:prstDash val="solid"/>
+          <a:tailEnd type="arrow"/>
+        </a:ln>
+        <a:effectLst/>
+      </dsp:spPr>
+      <dsp:style>
+        <a:lnRef idx="1">
+          <a:scrgbClr r="0" g="0" b="0"/>
+        </a:lnRef>
+        <a:fillRef idx="0">
+          <a:scrgbClr r="0" g="0" b="0"/>
+        </a:fillRef>
+        <a:effectRef idx="0">
+          <a:scrgbClr r="0" g="0" b="0"/>
+        </a:effectRef>
+        <a:fontRef idx="minor"/>
+      </dsp:style>
+      <dsp:txBody>
+        <a:bodyPr spcFirstLastPara="0" vert="horz" wrap="square" lIns="12700" tIns="0" rIns="12700" bIns="0" numCol="1" spcCol="1270" anchor="ctr" anchorCtr="0">
+          <a:noAutofit/>
+        </a:bodyPr>
+        <a:lstStyle/>
+        <a:p>
+          <a:pPr lvl="0" algn="ctr" defTabSz="222250">
+            <a:lnSpc>
+              <a:spcPct val="90000"/>
+            </a:lnSpc>
+            <a:spcBef>
+              <a:spcPct val="0"/>
+            </a:spcBef>
+            <a:spcAft>
+              <a:spcPct val="35000"/>
+            </a:spcAft>
+          </a:pPr>
+          <a:endParaRPr lang="en-GB" sz="500" kern="1200"/>
+        </a:p>
+      </dsp:txBody>
+      <dsp:txXfrm>
+        <a:off x="1749606" y="1231850"/>
+        <a:ext cx="99865" cy="1859"/>
+      </dsp:txXfrm>
+    </dsp:sp>
+    <dsp:sp modelId="{D4422F30-583B-4E28-808A-8B145830ECE7}">
+      <dsp:nvSpPr>
+        <dsp:cNvPr id="0" name=""/>
+        <dsp:cNvSpPr/>
+      </dsp:nvSpPr>
+      <dsp:spPr>
+        <a:xfrm>
+          <a:off x="2389661" y="671884"/>
+          <a:ext cx="808386" cy="485031"/>
+        </a:xfrm>
+        <a:prstGeom prst="rect">
+          <a:avLst/>
+        </a:prstGeom>
+        <a:gradFill rotWithShape="0">
+          <a:gsLst>
+            <a:gs pos="0">
+              <a:schemeClr val="lt1">
+                <a:hueOff val="0"/>
+                <a:satOff val="0"/>
+                <a:lumOff val="0"/>
+                <a:alphaOff val="0"/>
+                <a:tint val="50000"/>
+                <a:satMod val="300000"/>
+              </a:schemeClr>
+            </a:gs>
+            <a:gs pos="35000">
+              <a:schemeClr val="lt1">
+                <a:hueOff val="0"/>
+                <a:satOff val="0"/>
+                <a:lumOff val="0"/>
+                <a:alphaOff val="0"/>
+                <a:tint val="37000"/>
+                <a:satMod val="300000"/>
+              </a:schemeClr>
+            </a:gs>
+            <a:gs pos="100000">
+              <a:schemeClr val="lt1">
+                <a:hueOff val="0"/>
+                <a:satOff val="0"/>
+                <a:lumOff val="0"/>
+                <a:alphaOff val="0"/>
+                <a:tint val="15000"/>
+                <a:satMod val="350000"/>
+              </a:schemeClr>
+            </a:gs>
+          </a:gsLst>
+          <a:lin ang="16200000" scaled="1"/>
+        </a:gradFill>
+        <a:ln>
+          <a:noFill/>
+        </a:ln>
+        <a:effectLst>
+          <a:outerShdw blurRad="40000" dist="20000" dir="5400000" rotWithShape="0">
+            <a:srgbClr val="000000">
+              <a:alpha val="38000"/>
+            </a:srgbClr>
+          </a:outerShdw>
+        </a:effectLst>
+        <a:scene3d>
+          <a:camera prst="orthographicFront"/>
+          <a:lightRig rig="flat" dir="t"/>
+        </a:scene3d>
+        <a:sp3d prstMaterial="dkEdge">
+          <a:bevelT w="8200" h="38100"/>
+        </a:sp3d>
+      </dsp:spPr>
+      <dsp:style>
+        <a:lnRef idx="0">
+          <a:scrgbClr r="0" g="0" b="0"/>
+        </a:lnRef>
+        <a:fillRef idx="2">
+          <a:scrgbClr r="0" g="0" b="0"/>
+        </a:fillRef>
+        <a:effectRef idx="1">
+          <a:scrgbClr r="0" g="0" b="0"/>
+        </a:effectRef>
+        <a:fontRef idx="minor">
+          <a:schemeClr val="dk1"/>
+        </a:fontRef>
+      </dsp:style>
+      <dsp:txBody>
+        <a:bodyPr spcFirstLastPara="0" vert="horz" wrap="square" lIns="56896" tIns="56896" rIns="56896" bIns="56896" numCol="1" spcCol="1270" anchor="ctr" anchorCtr="0">
+          <a:noAutofit/>
+        </a:bodyPr>
+        <a:lstStyle/>
+        <a:p>
+          <a:pPr lvl="0" algn="ctr" defTabSz="355600">
+            <a:lnSpc>
+              <a:spcPct val="90000"/>
+            </a:lnSpc>
+            <a:spcBef>
+              <a:spcPct val="0"/>
+            </a:spcBef>
+            <a:spcAft>
+              <a:spcPct val="35000"/>
+            </a:spcAft>
+          </a:pPr>
+          <a:r>
+            <a:rPr lang="en-GB" sz="800" kern="1200"/>
+            <a:t>Integration</a:t>
+          </a:r>
+        </a:p>
+      </dsp:txBody>
+      <dsp:txXfrm>
+        <a:off x="2389661" y="671884"/>
+        <a:ext cx="808386" cy="485031"/>
+      </dsp:txXfrm>
+    </dsp:sp>
+    <dsp:sp modelId="{AF442EB0-144F-4ADB-9537-0FFA2EAFD7EC}">
+      <dsp:nvSpPr>
+        <dsp:cNvPr id="0" name=""/>
+        <dsp:cNvSpPr/>
+      </dsp:nvSpPr>
+      <dsp:spPr>
+        <a:xfrm>
+          <a:off x="1207616" y="1539640"/>
+          <a:ext cx="155328" cy="91440"/>
+        </a:xfrm>
+        <a:custGeom>
+          <a:avLst/>
+          <a:gdLst/>
+          <a:ahLst/>
+          <a:cxnLst/>
+          <a:rect l="0" t="0" r="0" b="0"/>
+          <a:pathLst>
+            <a:path>
+              <a:moveTo>
+                <a:pt x="0" y="45720"/>
+              </a:moveTo>
+              <a:lnTo>
+                <a:pt x="155328" y="45720"/>
+              </a:lnTo>
+            </a:path>
+          </a:pathLst>
+        </a:custGeom>
+        <a:noFill/>
+        <a:ln w="9525" cap="flat" cmpd="sng" algn="ctr">
+          <a:solidFill>
+            <a:schemeClr val="dk1">
+              <a:hueOff val="0"/>
+              <a:satOff val="0"/>
+              <a:lumOff val="0"/>
+              <a:alphaOff val="0"/>
+            </a:schemeClr>
+          </a:solidFill>
+          <a:prstDash val="solid"/>
+          <a:tailEnd type="arrow"/>
+        </a:ln>
+        <a:effectLst/>
+      </dsp:spPr>
+      <dsp:style>
+        <a:lnRef idx="1">
+          <a:scrgbClr r="0" g="0" b="0"/>
+        </a:lnRef>
+        <a:fillRef idx="0">
+          <a:scrgbClr r="0" g="0" b="0"/>
+        </a:fillRef>
+        <a:effectRef idx="0">
+          <a:scrgbClr r="0" g="0" b="0"/>
+        </a:effectRef>
+        <a:fontRef idx="minor"/>
+      </dsp:style>
+      <dsp:txBody>
+        <a:bodyPr spcFirstLastPara="0" vert="horz" wrap="square" lIns="12700" tIns="0" rIns="12700" bIns="0" numCol="1" spcCol="1270" anchor="ctr" anchorCtr="0">
+          <a:noAutofit/>
+        </a:bodyPr>
+        <a:lstStyle/>
+        <a:p>
+          <a:pPr lvl="0" algn="ctr" defTabSz="222250">
+            <a:lnSpc>
+              <a:spcPct val="90000"/>
+            </a:lnSpc>
+            <a:spcBef>
+              <a:spcPct val="0"/>
+            </a:spcBef>
+            <a:spcAft>
+              <a:spcPct val="35000"/>
+            </a:spcAft>
+          </a:pPr>
+          <a:endParaRPr lang="en-GB" sz="500" kern="1200"/>
+        </a:p>
+      </dsp:txBody>
+      <dsp:txXfrm>
+        <a:off x="1280632" y="1584431"/>
+        <a:ext cx="9296" cy="1859"/>
+      </dsp:txXfrm>
+    </dsp:sp>
+    <dsp:sp modelId="{32644436-5DA5-4759-B00B-718DD12F4B12}">
+      <dsp:nvSpPr>
+        <dsp:cNvPr id="0" name=""/>
+        <dsp:cNvSpPr/>
+      </dsp:nvSpPr>
+      <dsp:spPr>
+        <a:xfrm>
+          <a:off x="401030" y="1342844"/>
+          <a:ext cx="808386" cy="485031"/>
+        </a:xfrm>
+        <a:prstGeom prst="rect">
+          <a:avLst/>
+        </a:prstGeom>
+        <a:gradFill rotWithShape="0">
+          <a:gsLst>
+            <a:gs pos="0">
+              <a:schemeClr val="lt1">
+                <a:hueOff val="0"/>
+                <a:satOff val="0"/>
+                <a:lumOff val="0"/>
+                <a:alphaOff val="0"/>
+                <a:tint val="50000"/>
+                <a:satMod val="300000"/>
+              </a:schemeClr>
+            </a:gs>
+            <a:gs pos="35000">
+              <a:schemeClr val="lt1">
+                <a:hueOff val="0"/>
+                <a:satOff val="0"/>
+                <a:lumOff val="0"/>
+                <a:alphaOff val="0"/>
+                <a:tint val="37000"/>
+                <a:satMod val="300000"/>
+              </a:schemeClr>
+            </a:gs>
+            <a:gs pos="100000">
+              <a:schemeClr val="lt1">
+                <a:hueOff val="0"/>
+                <a:satOff val="0"/>
+                <a:lumOff val="0"/>
+                <a:alphaOff val="0"/>
+                <a:tint val="15000"/>
+                <a:satMod val="350000"/>
+              </a:schemeClr>
+            </a:gs>
+          </a:gsLst>
+          <a:lin ang="16200000" scaled="1"/>
+        </a:gradFill>
+        <a:ln>
+          <a:noFill/>
+        </a:ln>
+        <a:effectLst>
+          <a:outerShdw blurRad="40000" dist="20000" dir="5400000" rotWithShape="0">
+            <a:srgbClr val="000000">
+              <a:alpha val="38000"/>
+            </a:srgbClr>
+          </a:outerShdw>
+        </a:effectLst>
+        <a:scene3d>
+          <a:camera prst="orthographicFront"/>
+          <a:lightRig rig="flat" dir="t"/>
+        </a:scene3d>
+        <a:sp3d prstMaterial="dkEdge">
+          <a:bevelT w="8200" h="38100"/>
+        </a:sp3d>
+      </dsp:spPr>
+      <dsp:style>
+        <a:lnRef idx="0">
+          <a:scrgbClr r="0" g="0" b="0"/>
+        </a:lnRef>
+        <a:fillRef idx="2">
+          <a:scrgbClr r="0" g="0" b="0"/>
+        </a:fillRef>
+        <a:effectRef idx="1">
+          <a:scrgbClr r="0" g="0" b="0"/>
+        </a:effectRef>
+        <a:fontRef idx="minor">
+          <a:schemeClr val="dk1"/>
+        </a:fontRef>
+      </dsp:style>
+      <dsp:txBody>
+        <a:bodyPr spcFirstLastPara="0" vert="horz" wrap="square" lIns="56896" tIns="56896" rIns="56896" bIns="56896" numCol="1" spcCol="1270" anchor="ctr" anchorCtr="0">
+          <a:noAutofit/>
+        </a:bodyPr>
+        <a:lstStyle/>
+        <a:p>
+          <a:pPr lvl="0" algn="ctr" defTabSz="355600">
+            <a:lnSpc>
+              <a:spcPct val="90000"/>
+            </a:lnSpc>
+            <a:spcBef>
+              <a:spcPct val="0"/>
+            </a:spcBef>
+            <a:spcAft>
+              <a:spcPct val="35000"/>
+            </a:spcAft>
+          </a:pPr>
+          <a:r>
+            <a:rPr lang="en-GB" sz="800" kern="1200"/>
+            <a:t>Validation</a:t>
+          </a:r>
+        </a:p>
+      </dsp:txBody>
+      <dsp:txXfrm>
+        <a:off x="401030" y="1342844"/>
+        <a:ext cx="808386" cy="485031"/>
+      </dsp:txXfrm>
+    </dsp:sp>
+    <dsp:sp modelId="{DB8649BF-AE02-4510-BBF1-C63E6899713C}">
+      <dsp:nvSpPr>
+        <dsp:cNvPr id="0" name=""/>
+        <dsp:cNvSpPr/>
+      </dsp:nvSpPr>
+      <dsp:spPr>
+        <a:xfrm>
+          <a:off x="1395345" y="1342844"/>
+          <a:ext cx="808386" cy="485031"/>
+        </a:xfrm>
+        <a:prstGeom prst="rect">
+          <a:avLst/>
+        </a:prstGeom>
+        <a:gradFill rotWithShape="0">
+          <a:gsLst>
+            <a:gs pos="0">
+              <a:schemeClr val="lt1">
+                <a:hueOff val="0"/>
+                <a:satOff val="0"/>
+                <a:lumOff val="0"/>
+                <a:alphaOff val="0"/>
+                <a:tint val="50000"/>
+                <a:satMod val="300000"/>
+              </a:schemeClr>
+            </a:gs>
+            <a:gs pos="35000">
+              <a:schemeClr val="lt1">
+                <a:hueOff val="0"/>
+                <a:satOff val="0"/>
+                <a:lumOff val="0"/>
+                <a:alphaOff val="0"/>
+                <a:tint val="37000"/>
+                <a:satMod val="300000"/>
+              </a:schemeClr>
+            </a:gs>
+            <a:gs pos="100000">
+              <a:schemeClr val="lt1">
+                <a:hueOff val="0"/>
+                <a:satOff val="0"/>
+                <a:lumOff val="0"/>
+                <a:alphaOff val="0"/>
+                <a:tint val="15000"/>
+                <a:satMod val="350000"/>
+              </a:schemeClr>
+            </a:gs>
+          </a:gsLst>
+          <a:lin ang="16200000" scaled="1"/>
+        </a:gradFill>
+        <a:ln>
+          <a:noFill/>
+        </a:ln>
+        <a:effectLst>
+          <a:outerShdw blurRad="40000" dist="20000" dir="5400000" rotWithShape="0">
+            <a:srgbClr val="000000">
+              <a:alpha val="38000"/>
+            </a:srgbClr>
+          </a:outerShdw>
+        </a:effectLst>
+        <a:scene3d>
+          <a:camera prst="orthographicFront"/>
+          <a:lightRig rig="flat" dir="t"/>
+        </a:scene3d>
+        <a:sp3d prstMaterial="dkEdge">
+          <a:bevelT w="8200" h="38100"/>
+        </a:sp3d>
+      </dsp:spPr>
+      <dsp:style>
+        <a:lnRef idx="0">
+          <a:scrgbClr r="0" g="0" b="0"/>
+        </a:lnRef>
+        <a:fillRef idx="2">
+          <a:scrgbClr r="0" g="0" b="0"/>
+        </a:fillRef>
+        <a:effectRef idx="1">
+          <a:scrgbClr r="0" g="0" b="0"/>
+        </a:effectRef>
+        <a:fontRef idx="minor">
+          <a:schemeClr val="dk1"/>
+        </a:fontRef>
+      </dsp:style>
+      <dsp:txBody>
+        <a:bodyPr spcFirstLastPara="0" vert="horz" wrap="square" lIns="56896" tIns="56896" rIns="56896" bIns="56896" numCol="1" spcCol="1270" anchor="ctr" anchorCtr="0">
+          <a:noAutofit/>
+        </a:bodyPr>
+        <a:lstStyle/>
+        <a:p>
+          <a:pPr lvl="0" algn="ctr" defTabSz="355600">
+            <a:lnSpc>
+              <a:spcPct val="90000"/>
+            </a:lnSpc>
+            <a:spcBef>
+              <a:spcPct val="0"/>
+            </a:spcBef>
+            <a:spcAft>
+              <a:spcPct val="35000"/>
+            </a:spcAft>
+          </a:pPr>
+          <a:r>
+            <a:rPr lang="en-GB" sz="800" kern="1200"/>
+            <a:t>Closure &amp; Release</a:t>
+          </a:r>
+        </a:p>
+      </dsp:txBody>
+      <dsp:txXfrm>
+        <a:off x="1395345" y="1342844"/>
+        <a:ext cx="808386" cy="485031"/>
+      </dsp:txXfrm>
+    </dsp:sp>
+  </dsp:spTree>
+</dsp:drawing>
 </file>
 
 <file path=word/diagrams/layout1.xml><?xml version="1.0" encoding="utf-8"?>
@@ -9629,6 +11451,21 @@
 </file>
 
 <file path=customXml/item1.xml><?xml version="1.0" encoding="utf-8"?>
+<p:properties xmlns:p="http://schemas.microsoft.com/office/2006/metadata/properties" xmlns:xsi="http://www.w3.org/2001/XMLSchema-instance">
+  <documentManagement/>
+</p:properties>
+</file>
+
+<file path=customXml/item2.xml><?xml version="1.0" encoding="utf-8"?>
+<?mso-contentType ?>
+<FormTemplates xmlns="http://schemas.microsoft.com/sharepoint/v3/contenttype/forms">
+  <Display>DocumentLibraryForm</Display>
+  <Edit>DocumentLibraryForm</Edit>
+  <New>DocumentLibraryForm</New>
+</FormTemplates>
+</file>
+
+<file path=customXml/item3.xml><?xml version="1.0" encoding="utf-8"?>
 <ct:contentTypeSchema xmlns:ct="http://schemas.microsoft.com/office/2006/metadata/contentType" xmlns:ma="http://schemas.microsoft.com/office/2006/metadata/properties/metaAttributes" ct:_="" ma:_="" ma:contentTypeName="Document" ma:contentTypeID="0x01010005A068604E74C047BC66B3ED07869872" ma:contentTypeVersion="0" ma:contentTypeDescription="Create a new document." ma:contentTypeScope="" ma:versionID="7d65b694ac3f1c289d6201da35c196e2">
   <xsd:schema xmlns:xsd="http://www.w3.org/2001/XMLSchema" xmlns:p="http://schemas.microsoft.com/office/2006/metadata/properties" targetNamespace="http://schemas.microsoft.com/office/2006/metadata/properties" ma:root="true" ma:fieldsID="4aeb20c0e3442673af7ee10786458764">
     <xsd:element name="properties">
@@ -9677,26 +11514,27 @@
 </ct:contentTypeSchema>
 </file>
 
-<file path=customXml/item2.xml><?xml version="1.0" encoding="utf-8"?>
-<?mso-contentType ?>
-<FormTemplates xmlns="http://schemas.microsoft.com/sharepoint/v3/contenttype/forms">
-  <Display>DocumentLibraryForm</Display>
-  <Edit>DocumentLibraryForm</Edit>
-  <New>DocumentLibraryForm</New>
-</FormTemplates>
-</file>
-
-<file path=customXml/item3.xml><?xml version="1.0" encoding="utf-8"?>
-<p:properties xmlns:p="http://schemas.microsoft.com/office/2006/metadata/properties" xmlns:xsi="http://www.w3.org/2001/XMLSchema-instance">
-  <documentManagement/>
-</p:properties>
-</file>
-
 <file path=customXml/item4.xml><?xml version="1.0" encoding="utf-8"?>
 <b:Sources xmlns:b="http://schemas.openxmlformats.org/officeDocument/2006/bibliography" xmlns="http://schemas.openxmlformats.org/officeDocument/2006/bibliography" SelectedStyle="\APA.XSL" StyleName="APA"/>
 </file>
 
 <file path=customXml/itemProps1.xml><?xml version="1.0" encoding="utf-8"?>
+<ds:datastoreItem xmlns:ds="http://schemas.openxmlformats.org/officeDocument/2006/customXml" ds:itemID="{F570CF22-A959-4181-A96B-9470697FC8B3}">
+  <ds:schemaRefs>
+    <ds:schemaRef ds:uri="http://schemas.microsoft.com/office/2006/metadata/properties"/>
+  </ds:schemaRefs>
+</ds:datastoreItem>
+</file>
+
+<file path=customXml/itemProps2.xml><?xml version="1.0" encoding="utf-8"?>
+<ds:datastoreItem xmlns:ds="http://schemas.openxmlformats.org/officeDocument/2006/customXml" ds:itemID="{89DDB7E1-005D-4B18-86D3-0A87F72E1FB9}">
+  <ds:schemaRefs>
+    <ds:schemaRef ds:uri="http://schemas.microsoft.com/sharepoint/v3/contenttype/forms"/>
+  </ds:schemaRefs>
+</ds:datastoreItem>
+</file>
+
+<file path=customXml/itemProps3.xml><?xml version="1.0" encoding="utf-8"?>
 <ds:datastoreItem xmlns:ds="http://schemas.openxmlformats.org/officeDocument/2006/customXml" ds:itemID="{46E2FEB2-4614-4275-B518-E1616FF4FC63}">
   <ds:schemaRefs>
     <ds:schemaRef ds:uri="http://schemas.microsoft.com/office/2006/metadata/contentType"/>
@@ -9711,24 +11549,8 @@
 </ds:datastoreItem>
 </file>
 
-<file path=customXml/itemProps2.xml><?xml version="1.0" encoding="utf-8"?>
-<ds:datastoreItem xmlns:ds="http://schemas.openxmlformats.org/officeDocument/2006/customXml" ds:itemID="{89DDB7E1-005D-4B18-86D3-0A87F72E1FB9}">
-  <ds:schemaRefs>
-    <ds:schemaRef ds:uri="http://schemas.microsoft.com/sharepoint/v3/contenttype/forms"/>
-  </ds:schemaRefs>
-</ds:datastoreItem>
-</file>
-
-<file path=customXml/itemProps3.xml><?xml version="1.0" encoding="utf-8"?>
-<ds:datastoreItem xmlns:ds="http://schemas.openxmlformats.org/officeDocument/2006/customXml" ds:itemID="{F570CF22-A959-4181-A96B-9470697FC8B3}">
-  <ds:schemaRefs>
-    <ds:schemaRef ds:uri="http://schemas.microsoft.com/office/2006/metadata/properties"/>
-  </ds:schemaRefs>
-</ds:datastoreItem>
-</file>
-
 <file path=customXml/itemProps4.xml><?xml version="1.0" encoding="utf-8"?>
-<ds:datastoreItem xmlns:ds="http://schemas.openxmlformats.org/officeDocument/2006/customXml" ds:itemID="{FE1BAC17-F7B3-403A-B14F-30BEE5CA8E0D}">
+<ds:datastoreItem xmlns:ds="http://schemas.openxmlformats.org/officeDocument/2006/customXml" ds:itemID="{ECDCF3FE-86FB-46C6-BE6E-B5D1D2054443}">
   <ds:schemaRefs>
     <ds:schemaRef ds:uri="http://schemas.openxmlformats.org/officeDocument/2006/bibliography"/>
   </ds:schemaRefs>

</xml_diff>